<commit_message>
Annex X as of 2022 01 21
</commit_message>
<xml_diff>
--- a/Annex X.docx
+++ b/Annex X.docx
@@ -216,21 +216,7 @@
         <w:rPr>
           <w:rFonts w:ascii="Arial" w:hAnsi="Arial" w:cs="Arial"/>
         </w:rPr>
-        <w:t xml:space="preserve">able X.1 The contents of the </w:t>
-      </w:r>
-      <w:proofErr w:type="gramStart"/>
-      <w:r>
-        <w:rPr>
-          <w:rFonts w:ascii="Arial" w:hAnsi="Arial" w:cs="Arial"/>
-        </w:rPr>
-        <w:t>top level</w:t>
-      </w:r>
-      <w:proofErr w:type="gramEnd"/>
-      <w:r>
-        <w:rPr>
-          <w:rFonts w:ascii="Arial" w:hAnsi="Arial" w:cs="Arial"/>
-        </w:rPr>
-        <w:t xml:space="preserve"> keys</w:t>
+        <w:t>able X.1 The contents of the top level keys</w:t>
       </w:r>
     </w:p>
     <w:tbl>
@@ -2424,21 +2410,7 @@
               <w:rPr>
                 <w:rFonts w:ascii="Arial" w:hAnsi="Arial" w:cs="Arial"/>
               </w:rPr>
-              <w:t xml:space="preserve">he country and state where the project </w:t>
-            </w:r>
-            <w:proofErr w:type="gramStart"/>
-            <w:r>
-              <w:rPr>
-                <w:rFonts w:ascii="Arial" w:hAnsi="Arial" w:cs="Arial"/>
-              </w:rPr>
-              <w:t>is</w:t>
-            </w:r>
-            <w:proofErr w:type="gramEnd"/>
-            <w:r>
-              <w:rPr>
-                <w:rFonts w:ascii="Arial" w:hAnsi="Arial" w:cs="Arial"/>
-              </w:rPr>
-              <w:t xml:space="preserve"> to be built. It is recommended to use ISO 3166[3].</w:t>
+              <w:t>he country and state where the project is to be built. It is recommended to use ISO 3166[3].</w:t>
             </w:r>
           </w:p>
         </w:tc>
@@ -2860,7 +2832,13 @@
         <w:rPr>
           <w:rFonts w:ascii="Arial" w:hAnsi="Arial" w:cs="Arial"/>
         </w:rPr>
-        <w:t xml:space="preserve">The contents of the objects are summarized in table X.4. </w:t>
+        <w:t xml:space="preserve">Each element of the array is an object which contain the information </w:t>
+      </w:r>
+      <w:r>
+        <w:rPr>
+          <w:rFonts w:ascii="Arial" w:hAnsi="Arial" w:cs="Arial"/>
+        </w:rPr>
+        <w:t xml:space="preserve">summarized in table X.4. </w:t>
       </w:r>
     </w:p>
     <w:p>
@@ -2887,6 +2865,42 @@
           <w:rFonts w:ascii="Arial" w:hAnsi="Arial" w:cs="Arial"/>
         </w:rPr>
         <w:t xml:space="preserve">able X.4 </w:t>
+      </w:r>
+      <w:r>
+        <w:rPr>
+          <w:rFonts w:ascii="Arial" w:hAnsi="Arial" w:cs="Arial"/>
+        </w:rPr>
+        <w:t>The contents of the object which is a</w:t>
+      </w:r>
+      <w:r>
+        <w:rPr>
+          <w:rFonts w:ascii="Arial" w:hAnsi="Arial" w:cs="Arial"/>
+        </w:rPr>
+        <w:t>n element of the array, as the value correspond to the top level key “</w:t>
+      </w:r>
+      <w:r>
+        <w:rPr>
+          <w:rFonts w:ascii="Courier New" w:hAnsi="Courier New" w:cs="Courier New"/>
+        </w:rPr>
+        <w:t>Turbine s</w:t>
+      </w:r>
+      <w:r>
+        <w:rPr>
+          <w:rFonts w:ascii="Courier New" w:hAnsi="Courier New" w:cs="Courier New"/>
+        </w:rPr>
+        <w:t>u</w:t>
+      </w:r>
+      <w:r>
+        <w:rPr>
+          <w:rFonts w:ascii="Courier New" w:hAnsi="Courier New" w:cs="Courier New"/>
+        </w:rPr>
+        <w:t>mmary</w:t>
+      </w:r>
+      <w:r>
+        <w:rPr>
+          <w:rFonts w:ascii="Arial" w:hAnsi="Arial" w:cs="Arial"/>
+        </w:rPr>
+        <w:t>”.</w:t>
       </w:r>
     </w:p>
     <w:tbl>
@@ -3373,14 +3387,14 @@
               <w:rPr>
                 <w:rFonts w:ascii="Arial" w:hAnsi="Arial" w:cs="Arial"/>
               </w:rPr>
-              <w:t xml:space="preserve">levation in [m] of the ground at the position of the wind turbine above </w:t>
+              <w:t xml:space="preserve">levation in [m] of the ground at the </w:t>
             </w:r>
             <w:r>
               <w:rPr>
                 <w:rFonts w:ascii="Arial" w:hAnsi="Arial" w:cs="Arial"/>
               </w:rPr>
               <w:lastRenderedPageBreak/>
-              <w:t>sea level</w:t>
+              <w:t>position of the wind turbine above sea level</w:t>
             </w:r>
           </w:p>
         </w:tc>
@@ -3453,6 +3467,18 @@
                 <w:rFonts w:ascii="Arial" w:hAnsi="Arial" w:cs="Arial"/>
               </w:rPr>
             </w:pPr>
+            <w:r>
+              <w:rPr>
+                <w:rFonts w:ascii="Arial" w:hAnsi="Arial" w:cs="Arial" w:hint="eastAsia"/>
+              </w:rPr>
+              <w:t>T</w:t>
+            </w:r>
+            <w:r>
+              <w:rPr>
+                <w:rFonts w:ascii="Arial" w:hAnsi="Arial" w:cs="Arial"/>
+              </w:rPr>
+              <w:t>he name of the manufacturer of the wind turbine.</w:t>
+            </w:r>
           </w:p>
         </w:tc>
       </w:tr>
@@ -3523,6 +3549,18 @@
                 <w:rFonts w:ascii="Arial" w:hAnsi="Arial" w:cs="Arial"/>
               </w:rPr>
             </w:pPr>
+            <w:r>
+              <w:rPr>
+                <w:rFonts w:ascii="Arial" w:hAnsi="Arial" w:cs="Arial" w:hint="eastAsia"/>
+              </w:rPr>
+              <w:t>T</w:t>
+            </w:r>
+            <w:r>
+              <w:rPr>
+                <w:rFonts w:ascii="Arial" w:hAnsi="Arial" w:cs="Arial"/>
+              </w:rPr>
+              <w:t>he wind turbine model name</w:t>
+            </w:r>
           </w:p>
         </w:tc>
       </w:tr>
@@ -3775,6 +3813,12 @@
               </w:rPr>
               <w:t>he hub height in [m]</w:t>
             </w:r>
+            <w:r>
+              <w:rPr>
+                <w:rFonts w:ascii="Arial" w:hAnsi="Arial" w:cs="Arial"/>
+              </w:rPr>
+              <w:t xml:space="preserve"> above ground level.</w:t>
+            </w:r>
           </w:p>
         </w:tc>
       </w:tr>
@@ -4107,6 +4151,32 @@
                 <w:rFonts w:ascii="Arial" w:hAnsi="Arial" w:cs="Arial"/>
               </w:rPr>
             </w:pPr>
+            <w:r>
+              <w:rPr>
+                <w:rFonts w:ascii="Arial" w:hAnsi="Arial" w:cs="Arial" w:hint="eastAsia"/>
+              </w:rPr>
+              <w:t>o</w:t>
+            </w:r>
+            <w:r>
+              <w:rPr>
+                <w:rFonts w:ascii="Arial" w:hAnsi="Arial" w:cs="Arial"/>
+              </w:rPr>
+              <w:t xml:space="preserve">nly relevant if the site extreme wind speed </w:t>
+            </w:r>
+            <w:proofErr w:type="spellStart"/>
+            <w:r>
+              <w:rPr>
+                <w:rFonts w:ascii="Arial" w:hAnsi="Arial" w:cs="Arial"/>
+              </w:rPr>
+              <w:t>Cv</w:t>
+            </w:r>
+            <w:proofErr w:type="spellEnd"/>
+            <w:r>
+              <w:rPr>
+                <w:rFonts w:ascii="Arial" w:hAnsi="Arial" w:cs="Arial"/>
+              </w:rPr>
+              <w:t xml:space="preserve"> may exceed 10%. </w:t>
+            </w:r>
           </w:p>
         </w:tc>
       </w:tr>
@@ -4171,12 +4241,19 @@
             <w:pPr>
               <w:tabs>
                 <w:tab w:val="left" w:pos="653"/>
-              </w:tabs>
-              <w:jc w:val="left"/>
-              <w:rPr>
-                <w:rFonts w:ascii="Arial" w:hAnsi="Arial" w:cs="Arial"/>
-              </w:rPr>
-            </w:pPr>
+                <w:tab w:val="center" w:pos="1660"/>
+              </w:tabs>
+              <w:jc w:val="left"/>
+              <w:rPr>
+                <w:rFonts w:ascii="Arial" w:hAnsi="Arial" w:cs="Arial"/>
+              </w:rPr>
+            </w:pPr>
+            <w:r>
+              <w:rPr>
+                <w:rFonts w:ascii="Arial" w:hAnsi="Arial" w:cs="Arial"/>
+              </w:rPr>
+              <w:t xml:space="preserve">Air density for extreme wind speed case, </w:t>
+            </w:r>
             <w:r>
               <w:rPr>
                 <w:rFonts w:ascii="Arial" w:hAnsi="Arial" w:cs="Arial" w:hint="eastAsia"/>
@@ -4188,6 +4265,12 @@
                 <w:rFonts w:ascii="Arial" w:hAnsi="Arial" w:cs="Arial"/>
               </w:rPr>
               <w:t>n [kg/m3]</w:t>
+            </w:r>
+            <w:r>
+              <w:rPr>
+                <w:rFonts w:ascii="Arial" w:hAnsi="Arial" w:cs="Arial"/>
+              </w:rPr>
+              <w:tab/>
             </w:r>
           </w:p>
         </w:tc>
@@ -4269,7 +4352,19 @@
               <w:rPr>
                 <w:rFonts w:ascii="Arial" w:hAnsi="Arial" w:cs="Arial"/>
               </w:rPr>
-              <w:t>n [m]</w:t>
+              <w:t>n [m</w:t>
+            </w:r>
+            <w:r>
+              <w:rPr>
+                <w:rFonts w:ascii="Arial" w:hAnsi="Arial" w:cs="Arial"/>
+              </w:rPr>
+              <w:t>/s</w:t>
+            </w:r>
+            <w:r>
+              <w:rPr>
+                <w:rFonts w:ascii="Arial" w:hAnsi="Arial" w:cs="Arial"/>
+              </w:rPr>
+              <w:t>]</w:t>
             </w:r>
           </w:p>
         </w:tc>
@@ -4343,15 +4438,33 @@
             </w:pPr>
             <w:r>
               <w:rPr>
-                <w:rFonts w:ascii="Arial" w:hAnsi="Arial" w:cs="Arial" w:hint="eastAsia"/>
-              </w:rPr>
-              <w:t>i</w:t>
-            </w:r>
-            <w:r>
-              <w:rPr>
-                <w:rFonts w:ascii="Arial" w:hAnsi="Arial" w:cs="Arial"/>
-              </w:rPr>
-              <w:t>n m/s]</w:t>
+                <w:rFonts w:ascii="Arial" w:hAnsi="Arial" w:cs="Arial"/>
+              </w:rPr>
+              <w:t>The omnidirectional Weibull scale parameter</w:t>
+            </w:r>
+            <w:r>
+              <w:rPr>
+                <w:rFonts w:ascii="Arial" w:hAnsi="Arial" w:cs="Arial"/>
+              </w:rPr>
+              <w:t xml:space="preserve"> </w:t>
+            </w:r>
+            <w:r>
+              <w:rPr>
+                <w:rFonts w:ascii="Arial" w:hAnsi="Arial" w:cs="Arial"/>
+              </w:rPr>
+              <w:t>in [</w:t>
+            </w:r>
+            <w:r>
+              <w:rPr>
+                <w:rFonts w:ascii="Arial" w:hAnsi="Arial" w:cs="Arial"/>
+              </w:rPr>
+              <w:t>m/s]</w:t>
+            </w:r>
+            <w:r>
+              <w:rPr>
+                <w:rFonts w:ascii="Arial" w:hAnsi="Arial" w:cs="Arial"/>
+              </w:rPr>
+              <w:t>.</w:t>
             </w:r>
           </w:p>
         </w:tc>
@@ -4423,6 +4536,18 @@
                 <w:rFonts w:ascii="Arial" w:hAnsi="Arial" w:cs="Arial"/>
               </w:rPr>
             </w:pPr>
+            <w:r>
+              <w:rPr>
+                <w:rFonts w:ascii="Arial" w:hAnsi="Arial" w:cs="Arial" w:hint="eastAsia"/>
+              </w:rPr>
+              <w:t>T</w:t>
+            </w:r>
+            <w:r>
+              <w:rPr>
+                <w:rFonts w:ascii="Arial" w:hAnsi="Arial" w:cs="Arial"/>
+              </w:rPr>
+              <w:t>he omnidirectional Weibull shape parameter, non-dimensional.</w:t>
+            </w:r>
           </w:p>
         </w:tc>
       </w:tr>
@@ -4563,6 +4688,32 @@
                 <w:rFonts w:ascii="Arial" w:hAnsi="Arial" w:cs="Arial"/>
               </w:rPr>
             </w:pPr>
+            <w:r>
+              <w:rPr>
+                <w:rFonts w:ascii="Arial" w:hAnsi="Arial" w:cs="Arial" w:hint="eastAsia"/>
+              </w:rPr>
+              <w:t>T</w:t>
+            </w:r>
+            <w:r>
+              <w:rPr>
+                <w:rFonts w:ascii="Arial" w:hAnsi="Arial" w:cs="Arial"/>
+              </w:rPr>
+              <w:t>he omnidirectional annual mean wind shear, non-</w:t>
+            </w:r>
+            <w:proofErr w:type="spellStart"/>
+            <w:r>
+              <w:rPr>
+                <w:rFonts w:ascii="Arial" w:hAnsi="Arial" w:cs="Arial"/>
+              </w:rPr>
+              <w:t>dimensoinal</w:t>
+            </w:r>
+            <w:proofErr w:type="spellEnd"/>
+            <w:r>
+              <w:rPr>
+                <w:rFonts w:ascii="Arial" w:hAnsi="Arial" w:cs="Arial"/>
+              </w:rPr>
+              <w:t>.</w:t>
+            </w:r>
           </w:p>
         </w:tc>
       </w:tr>
@@ -4605,6 +4756,18 @@
                 <w:rFonts w:ascii="Arial" w:hAnsi="Arial" w:cs="Arial" w:hint="eastAsia"/>
               </w:rPr>
             </w:pPr>
+            <w:r>
+              <w:rPr>
+                <w:rFonts w:ascii="Arial" w:hAnsi="Arial" w:cs="Arial" w:hint="eastAsia"/>
+              </w:rPr>
+              <w:t>f</w:t>
+            </w:r>
+            <w:r>
+              <w:rPr>
+                <w:rFonts w:ascii="Arial" w:hAnsi="Arial" w:cs="Arial"/>
+              </w:rPr>
+              <w:t>loat</w:t>
+            </w:r>
           </w:p>
         </w:tc>
         <w:tc>
@@ -4631,21 +4794,31 @@
               <w:rPr>
                 <w:rFonts w:ascii="Arial" w:hAnsi="Arial" w:cs="Arial"/>
               </w:rPr>
-              <w:t xml:space="preserve">nnual average turbulence </w:t>
-            </w:r>
-            <w:proofErr w:type="spellStart"/>
-            <w:r>
-              <w:rPr>
-                <w:rFonts w:ascii="Arial" w:hAnsi="Arial" w:cs="Arial"/>
-              </w:rPr>
-              <w:t>itensity</w:t>
-            </w:r>
-            <w:proofErr w:type="spellEnd"/>
-            <w:r>
-              <w:rPr>
-                <w:rFonts w:ascii="Arial" w:hAnsi="Arial" w:cs="Arial"/>
-              </w:rPr>
-              <w:t xml:space="preserve"> at 15m/s wind speed.</w:t>
+              <w:t>nnual average turbulence i</w:t>
+            </w:r>
+            <w:r>
+              <w:rPr>
+                <w:rFonts w:ascii="Arial" w:hAnsi="Arial" w:cs="Arial"/>
+              </w:rPr>
+              <w:t>n</w:t>
+            </w:r>
+            <w:r>
+              <w:rPr>
+                <w:rFonts w:ascii="Arial" w:hAnsi="Arial" w:cs="Arial"/>
+              </w:rPr>
+              <w:t>tensity</w:t>
+            </w:r>
+            <w:r>
+              <w:rPr>
+                <w:rFonts w:ascii="Arial" w:hAnsi="Arial" w:cs="Arial"/>
+              </w:rPr>
+              <w:t xml:space="preserve"> at 15m/s wind speed</w:t>
+            </w:r>
+            <w:r>
+              <w:rPr>
+                <w:rFonts w:ascii="Arial" w:hAnsi="Arial" w:cs="Arial"/>
+              </w:rPr>
+              <w:t>, in [%]</w:t>
             </w:r>
           </w:p>
         </w:tc>
@@ -4689,6 +4862,18 @@
                 <w:rFonts w:ascii="Arial" w:hAnsi="Arial" w:cs="Arial" w:hint="eastAsia"/>
               </w:rPr>
             </w:pPr>
+            <w:r>
+              <w:rPr>
+                <w:rFonts w:ascii="Arial" w:hAnsi="Arial" w:cs="Arial" w:hint="eastAsia"/>
+              </w:rPr>
+              <w:t>f</w:t>
+            </w:r>
+            <w:r>
+              <w:rPr>
+                <w:rFonts w:ascii="Arial" w:hAnsi="Arial" w:cs="Arial"/>
+              </w:rPr>
+              <w:t>loat</w:t>
+            </w:r>
           </w:p>
         </w:tc>
         <w:tc>
@@ -4705,6 +4890,12 @@
                 <w:rFonts w:ascii="Arial" w:hAnsi="Arial" w:cs="Arial"/>
               </w:rPr>
             </w:pPr>
+            <w:r>
+              <w:rPr>
+                <w:rFonts w:ascii="Arial" w:hAnsi="Arial" w:cs="Arial"/>
+              </w:rPr>
+              <w:t>The standard deviation of the turbulence intensity at 15m/s wind speed, in [%]</w:t>
+            </w:r>
           </w:p>
         </w:tc>
       </w:tr>
@@ -4747,6 +4938,18 @@
                 <w:rFonts w:ascii="Arial" w:hAnsi="Arial" w:cs="Arial" w:hint="eastAsia"/>
               </w:rPr>
             </w:pPr>
+            <w:r>
+              <w:rPr>
+                <w:rFonts w:ascii="Arial" w:hAnsi="Arial" w:cs="Arial" w:hint="eastAsia"/>
+              </w:rPr>
+              <w:t>f</w:t>
+            </w:r>
+            <w:r>
+              <w:rPr>
+                <w:rFonts w:ascii="Arial" w:hAnsi="Arial" w:cs="Arial"/>
+              </w:rPr>
+              <w:t>loat</w:t>
+            </w:r>
           </w:p>
         </w:tc>
         <w:tc>
@@ -5144,7 +5347,6 @@
               <w:rPr>
                 <w:rFonts w:ascii="Courier New" w:hAnsi="Courier New" w:cs="Courier New" w:hint="eastAsia"/>
               </w:rPr>
-              <w:lastRenderedPageBreak/>
               <w:t>x</w:t>
             </w:r>
           </w:p>
@@ -6001,7 +6203,14 @@
               <w:rPr>
                 <w:rFonts w:ascii="Arial" w:hAnsi="Arial" w:cs="Arial"/>
               </w:rPr>
-              <w:t>requency distribution of wind direction for all the wind speed range. The number of the element of the array should be</w:t>
+              <w:t xml:space="preserve">requency distribution of wind direction for all the wind speed </w:t>
+            </w:r>
+            <w:r>
+              <w:rPr>
+                <w:rFonts w:ascii="Arial" w:hAnsi="Arial" w:cs="Arial"/>
+              </w:rPr>
+              <w:lastRenderedPageBreak/>
+              <w:t>range. The number of the element of the array should be</w:t>
             </w:r>
             <w:r>
               <w:rPr>
@@ -6046,6 +6255,7 @@
               <w:rPr>
                 <w:rFonts w:ascii="Courier New" w:hAnsi="Courier New" w:cs="Courier New" w:hint="eastAsia"/>
               </w:rPr>
+              <w:lastRenderedPageBreak/>
               <w:t>a</w:t>
             </w:r>
             <w:r>
@@ -6091,6 +6301,56 @@
                 <w:rFonts w:ascii="Arial" w:hAnsi="Arial" w:cs="Arial"/>
               </w:rPr>
             </w:pPr>
+            <w:r>
+              <w:rPr>
+                <w:rFonts w:ascii="Arial" w:hAnsi="Arial" w:cs="Arial" w:hint="eastAsia"/>
+              </w:rPr>
+              <w:t>n</w:t>
+            </w:r>
+            <w:r>
+              <w:rPr>
+                <w:rFonts w:ascii="Arial" w:hAnsi="Arial" w:cs="Arial"/>
+              </w:rPr>
+              <w:t xml:space="preserve">umber of 10 minutes data for each wind direction for all the wind speed range. </w:t>
+            </w:r>
+            <w:r>
+              <w:rPr>
+                <w:rFonts w:ascii="Arial" w:hAnsi="Arial" w:cs="Arial"/>
+              </w:rPr>
+              <w:t>The number of the element of the array should be equal to “</w:t>
+            </w:r>
+            <w:r>
+              <w:rPr>
+                <w:rFonts w:ascii="Courier New" w:eastAsia="BIZ UDゴシック" w:hAnsi="Courier New" w:cs="Courier New"/>
+              </w:rPr>
+              <w:t>number of wind direction sector</w:t>
+            </w:r>
+            <w:r>
+              <w:rPr>
+                <w:rFonts w:ascii="Arial" w:hAnsi="Arial" w:cs="Arial"/>
+              </w:rPr>
+              <w:t>” (see Table X.2).</w:t>
+            </w:r>
+            <w:r>
+              <w:rPr>
+                <w:rFonts w:ascii="Arial" w:hAnsi="Arial" w:cs="Arial"/>
+              </w:rPr>
+              <w:t xml:space="preserve"> This key is only relevant if site type is equal to “</w:t>
+            </w:r>
+            <w:proofErr w:type="spellStart"/>
+            <w:r>
+              <w:rPr>
+                <w:rFonts w:ascii="Courier New" w:hAnsi="Courier New" w:cs="Courier New"/>
+              </w:rPr>
+              <w:t>metmast</w:t>
+            </w:r>
+            <w:proofErr w:type="spellEnd"/>
+            <w:r>
+              <w:rPr>
+                <w:rFonts w:ascii="Arial" w:hAnsi="Arial" w:cs="Arial"/>
+              </w:rPr>
+              <w:t>”.</w:t>
+            </w:r>
           </w:p>
         </w:tc>
       </w:tr>
@@ -6166,6 +6426,24 @@
                 <w:rFonts w:ascii="Arial" w:hAnsi="Arial" w:cs="Arial"/>
               </w:rPr>
             </w:pPr>
+            <w:r>
+              <w:rPr>
+                <w:rFonts w:ascii="Arial" w:hAnsi="Arial" w:cs="Arial" w:hint="eastAsia"/>
+              </w:rPr>
+              <w:t>f</w:t>
+            </w:r>
+            <w:r>
+              <w:rPr>
+                <w:rFonts w:ascii="Arial" w:hAnsi="Arial" w:cs="Arial"/>
+              </w:rPr>
+              <w:t xml:space="preserve">requency distribution of wind speed for each wind speed bin and wind direction sector. Presented by using an array the number of element of which is “number of wind </w:t>
+            </w:r>
+            <w:r>
+              <w:rPr>
+                <w:rFonts w:ascii="Arial" w:hAnsi="Arial" w:cs="Arial"/>
+              </w:rPr>
+              <w:t xml:space="preserve">direction sector” (see table X.2) and the element of which is an array containing the sector wise wind speed frequency distribution. </w:t>
+            </w:r>
           </w:p>
         </w:tc>
       </w:tr>
@@ -6185,7 +6463,6 @@
               <w:rPr>
                 <w:rFonts w:ascii="Courier New" w:hAnsi="Courier New" w:cs="Courier New" w:hint="eastAsia"/>
               </w:rPr>
-              <w:lastRenderedPageBreak/>
               <w:t>w</w:t>
             </w:r>
             <w:r>
@@ -6205,7 +6482,7 @@
               <w:tabs>
                 <w:tab w:val="left" w:pos="653"/>
               </w:tabs>
-              <w:jc w:val="center"/>
+              <w:jc w:val="left"/>
               <w:rPr>
                 <w:rFonts w:ascii="Arial" w:hAnsi="Arial" w:cs="Arial"/>
               </w:rPr>

</xml_diff>

<commit_message>
ome proposal by atsushi
</commit_message>
<xml_diff>
--- a/Annex X.docx
+++ b/Annex X.docx
@@ -216,7 +216,21 @@
         <w:rPr>
           <w:rFonts w:ascii="Arial" w:hAnsi="Arial" w:cs="Arial"/>
         </w:rPr>
-        <w:t>able X.1 The contents of the top level keys</w:t>
+        <w:t xml:space="preserve">able X.1 The contents of the </w:t>
+      </w:r>
+      <w:proofErr w:type="gramStart"/>
+      <w:r>
+        <w:rPr>
+          <w:rFonts w:ascii="Arial" w:hAnsi="Arial" w:cs="Arial"/>
+        </w:rPr>
+        <w:t>top level</w:t>
+      </w:r>
+      <w:proofErr w:type="gramEnd"/>
+      <w:r>
+        <w:rPr>
+          <w:rFonts w:ascii="Arial" w:hAnsi="Arial" w:cs="Arial"/>
+        </w:rPr>
+        <w:t xml:space="preserve"> keys</w:t>
       </w:r>
     </w:p>
     <w:tbl>
@@ -227,8 +241,8 @@
       </w:tblPr>
       <w:tblGrid>
         <w:gridCol w:w="2122"/>
-        <w:gridCol w:w="1842"/>
-        <w:gridCol w:w="4530"/>
+        <w:gridCol w:w="1417"/>
+        <w:gridCol w:w="4955"/>
       </w:tblGrid>
       <w:tr>
         <w:tc>
@@ -263,7 +277,7 @@
         </w:tc>
         <w:tc>
           <w:tcPr>
-            <w:tcW w:w="1842" w:type="dxa"/>
+            <w:tcW w:w="1417" w:type="dxa"/>
           </w:tcPr>
           <w:p>
             <w:pPr>
@@ -287,7 +301,7 @@
         </w:tc>
         <w:tc>
           <w:tcPr>
-            <w:tcW w:w="4530" w:type="dxa"/>
+            <w:tcW w:w="4955" w:type="dxa"/>
           </w:tcPr>
           <w:p>
             <w:pPr>
@@ -325,15 +339,21 @@
             </w:pPr>
             <w:r>
               <w:rPr>
-                <w:rFonts w:ascii="Courier New" w:hAnsi="Courier New" w:cs="Courier New"/>
-              </w:rPr>
-              <w:t>Wind Climate Discretization</w:t>
-            </w:r>
-          </w:p>
-        </w:tc>
-        <w:tc>
-          <w:tcPr>
-            <w:tcW w:w="1842" w:type="dxa"/>
+                <w:rFonts w:ascii="Courier New" w:hAnsi="Courier New" w:cs="Courier New" w:hint="eastAsia"/>
+              </w:rPr>
+              <w:t>Meta</w:t>
+            </w:r>
+            <w:r>
+              <w:rPr>
+                <w:rFonts w:ascii="Courier New" w:hAnsi="Courier New" w:cs="Courier New"/>
+              </w:rPr>
+              <w:t xml:space="preserve"> Data</w:t>
+            </w:r>
+          </w:p>
+        </w:tc>
+        <w:tc>
+          <w:tcPr>
+            <w:tcW w:w="1417" w:type="dxa"/>
           </w:tcPr>
           <w:p>
             <w:pPr>
@@ -360,7 +380,7 @@
         </w:tc>
         <w:tc>
           <w:tcPr>
-            <w:tcW w:w="4530" w:type="dxa"/>
+            <w:tcW w:w="4955" w:type="dxa"/>
           </w:tcPr>
           <w:p>
             <w:pPr>
@@ -374,6 +394,12 @@
             </w:pPr>
             <w:r>
               <w:rPr>
+                <w:rFonts w:ascii="Arial" w:hAnsi="Arial" w:cs="Arial"/>
+              </w:rPr>
+              <w:t xml:space="preserve">Summary of the meta data such as </w:t>
+            </w:r>
+            <w:r>
+              <w:rPr>
                 <w:rFonts w:ascii="Arial" w:hAnsi="Arial" w:cs="Arial" w:hint="eastAsia"/>
               </w:rPr>
               <w:t>w</w:t>
@@ -382,7 +408,13 @@
               <w:rPr>
                 <w:rFonts w:ascii="Arial" w:hAnsi="Arial" w:cs="Arial"/>
               </w:rPr>
-              <w:t>ind climate discretization information such as number of wind direction sectors or definition of wind speed bins.</w:t>
+              <w:t>ind climate discretization information</w:t>
+            </w:r>
+            <w:r>
+              <w:rPr>
+                <w:rFonts w:ascii="Arial" w:hAnsi="Arial" w:cs="Arial"/>
+              </w:rPr>
+              <w:t>, number and IDs of wind turbine and measurement devices, coordinate system</w:t>
             </w:r>
           </w:p>
         </w:tc>
@@ -409,7 +441,7 @@
         </w:tc>
         <w:tc>
           <w:tcPr>
-            <w:tcW w:w="1842" w:type="dxa"/>
+            <w:tcW w:w="1417" w:type="dxa"/>
           </w:tcPr>
           <w:p>
             <w:pPr>
@@ -433,7 +465,7 @@
         </w:tc>
         <w:tc>
           <w:tcPr>
-            <w:tcW w:w="4530" w:type="dxa"/>
+            <w:tcW w:w="4955" w:type="dxa"/>
           </w:tcPr>
           <w:p>
             <w:pPr>
@@ -447,6 +479,12 @@
                 <w:rFonts w:ascii="Arial" w:hAnsi="Arial" w:cs="Arial"/>
               </w:rPr>
               <w:t>General project information.</w:t>
+            </w:r>
+            <w:r>
+              <w:rPr>
+                <w:rFonts w:ascii="Arial" w:hAnsi="Arial" w:cs="Arial"/>
+              </w:rPr>
+              <w:t xml:space="preserve"> The keys of this object are the IDs of the wind turbines defined in the Meta Data object.</w:t>
             </w:r>
           </w:p>
         </w:tc>
@@ -467,37 +505,43 @@
               <w:rPr>
                 <w:rFonts w:ascii="Courier New" w:hAnsi="Courier New" w:cs="Courier New"/>
               </w:rPr>
-              <w:t>Turbine Summary</w:t>
-            </w:r>
-          </w:p>
-        </w:tc>
-        <w:tc>
-          <w:tcPr>
-            <w:tcW w:w="1842" w:type="dxa"/>
-          </w:tcPr>
-          <w:p>
-            <w:pPr>
-              <w:rPr>
-                <w:rFonts w:ascii="Arial" w:hAnsi="Arial" w:cs="Arial"/>
-              </w:rPr>
-            </w:pPr>
-            <w:r>
-              <w:rPr>
-                <w:rFonts w:ascii="Arial" w:hAnsi="Arial" w:cs="Arial" w:hint="eastAsia"/>
-              </w:rPr>
-              <w:t>a</w:t>
-            </w:r>
-            <w:r>
-              <w:rPr>
-                <w:rFonts w:ascii="Arial" w:hAnsi="Arial" w:cs="Arial"/>
-              </w:rPr>
-              <w:t>rray of object</w:t>
-            </w:r>
-          </w:p>
-        </w:tc>
-        <w:tc>
-          <w:tcPr>
-            <w:tcW w:w="4530" w:type="dxa"/>
+              <w:t xml:space="preserve">Turbine </w:t>
+            </w:r>
+            <w:r>
+              <w:rPr>
+                <w:rFonts w:ascii="Courier New" w:hAnsi="Courier New" w:cs="Courier New"/>
+              </w:rPr>
+              <w:t xml:space="preserve">layout </w:t>
+            </w:r>
+            <w:r>
+              <w:rPr>
+                <w:rFonts w:ascii="Courier New" w:hAnsi="Courier New" w:cs="Courier New"/>
+              </w:rPr>
+              <w:t>Summary</w:t>
+            </w:r>
+          </w:p>
+        </w:tc>
+        <w:tc>
+          <w:tcPr>
+            <w:tcW w:w="1417" w:type="dxa"/>
+          </w:tcPr>
+          <w:p>
+            <w:pPr>
+              <w:rPr>
+                <w:rFonts w:ascii="Arial" w:hAnsi="Arial" w:cs="Arial"/>
+              </w:rPr>
+            </w:pPr>
+            <w:r>
+              <w:rPr>
+                <w:rFonts w:ascii="Arial" w:hAnsi="Arial" w:cs="Arial"/>
+              </w:rPr>
+              <w:t>object</w:t>
+            </w:r>
+          </w:p>
+        </w:tc>
+        <w:tc>
+          <w:tcPr>
+            <w:tcW w:w="4955" w:type="dxa"/>
           </w:tcPr>
           <w:p>
             <w:pPr>
@@ -517,6 +561,18 @@
                 <w:rFonts w:ascii="Arial" w:hAnsi="Arial" w:cs="Arial"/>
               </w:rPr>
               <w:t>ummary of the turbine layout and estimated wind climate at the position of turbine</w:t>
+            </w:r>
+            <w:r>
+              <w:rPr>
+                <w:rFonts w:ascii="Arial" w:hAnsi="Arial" w:cs="Arial"/>
+              </w:rPr>
+              <w:t xml:space="preserve">. </w:t>
+            </w:r>
+            <w:r>
+              <w:rPr>
+                <w:rFonts w:ascii="Arial" w:hAnsi="Arial" w:cs="Arial"/>
+              </w:rPr>
+              <w:t>The keys of this object are the IDs of the wind turbines defined in the Meta Data object.</w:t>
             </w:r>
           </w:p>
         </w:tc>
@@ -533,7 +589,6 @@
                 <w:rFonts w:ascii="Courier New" w:hAnsi="Courier New" w:cs="Courier New"/>
               </w:rPr>
             </w:pPr>
-            <w:proofErr w:type="spellStart"/>
             <w:r>
               <w:rPr>
                 <w:rFonts w:ascii="Courier New" w:hAnsi="Courier New" w:cs="Courier New" w:hint="eastAsia"/>
@@ -544,9 +599,14 @@
               <w:rPr>
                 <w:rFonts w:ascii="Courier New" w:hAnsi="Courier New" w:cs="Courier New"/>
               </w:rPr>
-              <w:t>etmast</w:t>
-            </w:r>
-            <w:proofErr w:type="spellEnd"/>
+              <w:t>e</w:t>
+            </w:r>
+            <w:r>
+              <w:rPr>
+                <w:rFonts w:ascii="Courier New" w:hAnsi="Courier New" w:cs="Courier New"/>
+              </w:rPr>
+              <w:t>asurement Device</w:t>
+            </w:r>
             <w:r>
               <w:rPr>
                 <w:rFonts w:ascii="Courier New" w:hAnsi="Courier New" w:cs="Courier New"/>
@@ -557,31 +617,25 @@
         </w:tc>
         <w:tc>
           <w:tcPr>
-            <w:tcW w:w="1842" w:type="dxa"/>
-          </w:tcPr>
-          <w:p>
-            <w:pPr>
-              <w:rPr>
-                <w:rFonts w:ascii="Arial" w:hAnsi="Arial" w:cs="Arial"/>
-              </w:rPr>
-            </w:pPr>
-            <w:r>
-              <w:rPr>
-                <w:rFonts w:ascii="Arial" w:hAnsi="Arial" w:cs="Arial" w:hint="eastAsia"/>
-              </w:rPr>
-              <w:t>a</w:t>
-            </w:r>
-            <w:r>
-              <w:rPr>
-                <w:rFonts w:ascii="Arial" w:hAnsi="Arial" w:cs="Arial"/>
-              </w:rPr>
-              <w:t>rray of object</w:t>
-            </w:r>
-          </w:p>
-        </w:tc>
-        <w:tc>
-          <w:tcPr>
-            <w:tcW w:w="4530" w:type="dxa"/>
+            <w:tcW w:w="1417" w:type="dxa"/>
+          </w:tcPr>
+          <w:p>
+            <w:pPr>
+              <w:rPr>
+                <w:rFonts w:ascii="Arial" w:hAnsi="Arial" w:cs="Arial"/>
+              </w:rPr>
+            </w:pPr>
+            <w:r>
+              <w:rPr>
+                <w:rFonts w:ascii="Arial" w:hAnsi="Arial" w:cs="Arial"/>
+              </w:rPr>
+              <w:t>object</w:t>
+            </w:r>
+          </w:p>
+        </w:tc>
+        <w:tc>
+          <w:tcPr>
+            <w:tcW w:w="4955" w:type="dxa"/>
           </w:tcPr>
           <w:p>
             <w:pPr>
@@ -600,16 +654,32 @@
               <w:rPr>
                 <w:rFonts w:ascii="Arial" w:hAnsi="Arial" w:cs="Arial"/>
               </w:rPr>
-              <w:t xml:space="preserve">ummary of the layout of the </w:t>
-            </w:r>
-            <w:proofErr w:type="spellStart"/>
-            <w:r>
-              <w:rPr>
-                <w:rFonts w:ascii="Arial" w:hAnsi="Arial" w:cs="Arial"/>
-              </w:rPr>
-              <w:t>metmast</w:t>
-            </w:r>
-            <w:proofErr w:type="spellEnd"/>
+              <w:t>ummary of the me</w:t>
+            </w:r>
+            <w:r>
+              <w:rPr>
+                <w:rFonts w:ascii="Arial" w:hAnsi="Arial" w:cs="Arial"/>
+              </w:rPr>
+              <w:t xml:space="preserve">asurement devices. </w:t>
+            </w:r>
+            <w:r>
+              <w:rPr>
+                <w:rFonts w:ascii="Arial" w:hAnsi="Arial" w:cs="Arial"/>
+              </w:rPr>
+              <w:t xml:space="preserve">The keys of this object are the IDs of the </w:t>
+            </w:r>
+            <w:r>
+              <w:rPr>
+                <w:rFonts w:ascii="Arial" w:hAnsi="Arial" w:cs="Arial"/>
+              </w:rPr>
+              <w:t xml:space="preserve">measurement devices </w:t>
+            </w:r>
+            <w:r>
+              <w:rPr>
+                <w:rFonts w:ascii="Arial" w:hAnsi="Arial" w:cs="Arial"/>
+              </w:rPr>
+              <w:t>defined in the Meta Data object.</w:t>
+            </w:r>
           </w:p>
         </w:tc>
       </w:tr>
@@ -635,31 +705,25 @@
         </w:tc>
         <w:tc>
           <w:tcPr>
-            <w:tcW w:w="1842" w:type="dxa"/>
-          </w:tcPr>
-          <w:p>
-            <w:pPr>
-              <w:rPr>
-                <w:rFonts w:ascii="Arial" w:hAnsi="Arial" w:cs="Arial"/>
-              </w:rPr>
-            </w:pPr>
-            <w:r>
-              <w:rPr>
-                <w:rFonts w:ascii="Arial" w:hAnsi="Arial" w:cs="Arial" w:hint="eastAsia"/>
-              </w:rPr>
-              <w:t>a</w:t>
-            </w:r>
-            <w:r>
-              <w:rPr>
-                <w:rFonts w:ascii="Arial" w:hAnsi="Arial" w:cs="Arial"/>
-              </w:rPr>
-              <w:t>rray of object</w:t>
-            </w:r>
-          </w:p>
-        </w:tc>
-        <w:tc>
-          <w:tcPr>
-            <w:tcW w:w="4530" w:type="dxa"/>
+            <w:tcW w:w="1417" w:type="dxa"/>
+          </w:tcPr>
+          <w:p>
+            <w:pPr>
+              <w:rPr>
+                <w:rFonts w:ascii="Arial" w:hAnsi="Arial" w:cs="Arial"/>
+              </w:rPr>
+            </w:pPr>
+            <w:r>
+              <w:rPr>
+                <w:rFonts w:ascii="Arial" w:hAnsi="Arial" w:cs="Arial"/>
+              </w:rPr>
+              <w:t>object</w:t>
+            </w:r>
+          </w:p>
+        </w:tc>
+        <w:tc>
+          <w:tcPr>
+            <w:tcW w:w="4955" w:type="dxa"/>
           </w:tcPr>
           <w:p>
             <w:pPr>
@@ -674,19 +738,41 @@
               </w:rPr>
               <w:t xml:space="preserve">Wind rose and sector wise frequency distribution of wind speed at each turbine positions and </w:t>
             </w:r>
-            <w:proofErr w:type="spellStart"/>
-            <w:r>
-              <w:rPr>
-                <w:rFonts w:ascii="Arial" w:hAnsi="Arial" w:cs="Arial"/>
-              </w:rPr>
-              <w:t>metmast</w:t>
-            </w:r>
-            <w:proofErr w:type="spellEnd"/>
+            <w:r>
+              <w:rPr>
+                <w:rFonts w:ascii="Arial" w:hAnsi="Arial" w:cs="Arial"/>
+              </w:rPr>
+              <w:t>measurement device</w:t>
+            </w:r>
             <w:r>
               <w:rPr>
                 <w:rFonts w:ascii="Arial" w:hAnsi="Arial" w:cs="Arial"/>
               </w:rPr>
               <w:t xml:space="preserve"> positions</w:t>
+            </w:r>
+            <w:r>
+              <w:rPr>
+                <w:rFonts w:ascii="Arial" w:hAnsi="Arial" w:cs="Arial"/>
+              </w:rPr>
+              <w:t xml:space="preserve">. </w:t>
+            </w:r>
+            <w:r>
+              <w:rPr>
+                <w:rFonts w:ascii="Arial" w:hAnsi="Arial" w:cs="Arial"/>
+              </w:rPr>
+              <w:t xml:space="preserve">The keys of this object are the IDs of the wind turbines </w:t>
+            </w:r>
+            <w:r>
+              <w:rPr>
+                <w:rFonts w:ascii="Arial" w:hAnsi="Arial" w:cs="Arial"/>
+              </w:rPr>
+              <w:t xml:space="preserve">and measurement devices </w:t>
+            </w:r>
+            <w:r>
+              <w:rPr>
+                <w:rFonts w:ascii="Arial" w:hAnsi="Arial" w:cs="Arial"/>
+              </w:rPr>
+              <w:t>defined in the Meta Data object.</w:t>
             </w:r>
           </w:p>
         </w:tc>
@@ -719,31 +805,25 @@
         </w:tc>
         <w:tc>
           <w:tcPr>
-            <w:tcW w:w="1842" w:type="dxa"/>
-          </w:tcPr>
-          <w:p>
-            <w:pPr>
-              <w:rPr>
-                <w:rFonts w:ascii="Arial" w:hAnsi="Arial" w:cs="Arial"/>
-              </w:rPr>
-            </w:pPr>
-            <w:r>
-              <w:rPr>
-                <w:rFonts w:ascii="Arial" w:hAnsi="Arial" w:cs="Arial" w:hint="eastAsia"/>
-              </w:rPr>
-              <w:t>a</w:t>
-            </w:r>
-            <w:r>
-              <w:rPr>
-                <w:rFonts w:ascii="Arial" w:hAnsi="Arial" w:cs="Arial"/>
-              </w:rPr>
-              <w:t>rray of object</w:t>
-            </w:r>
-          </w:p>
-        </w:tc>
-        <w:tc>
-          <w:tcPr>
-            <w:tcW w:w="4530" w:type="dxa"/>
+            <w:tcW w:w="1417" w:type="dxa"/>
+          </w:tcPr>
+          <w:p>
+            <w:pPr>
+              <w:rPr>
+                <w:rFonts w:ascii="Arial" w:hAnsi="Arial" w:cs="Arial"/>
+              </w:rPr>
+            </w:pPr>
+            <w:r>
+              <w:rPr>
+                <w:rFonts w:ascii="Arial" w:hAnsi="Arial" w:cs="Arial"/>
+              </w:rPr>
+              <w:t>object</w:t>
+            </w:r>
+          </w:p>
+        </w:tc>
+        <w:tc>
+          <w:tcPr>
+            <w:tcW w:w="4955" w:type="dxa"/>
           </w:tcPr>
           <w:p>
             <w:pPr>
@@ -776,7 +856,14 @@
               <w:rPr>
                 <w:rFonts w:ascii="Arial" w:hAnsi="Arial" w:cs="Arial"/>
               </w:rPr>
-              <w:t xml:space="preserve"> parameters. (The </w:t>
+              <w:t xml:space="preserve"> parameters. </w:t>
+            </w:r>
+            <w:r>
+              <w:rPr>
+                <w:rFonts w:ascii="Arial" w:hAnsi="Arial" w:cs="Arial"/>
+              </w:rPr>
+              <w:lastRenderedPageBreak/>
+              <w:t xml:space="preserve">(The </w:t>
             </w:r>
             <w:proofErr w:type="spellStart"/>
             <w:r>
@@ -811,6 +898,7 @@
               <w:rPr>
                 <w:rFonts w:ascii="Courier New" w:hAnsi="Courier New" w:cs="Courier New" w:hint="eastAsia"/>
               </w:rPr>
+              <w:lastRenderedPageBreak/>
               <w:t>A</w:t>
             </w:r>
             <w:r>
@@ -823,31 +911,25 @@
         </w:tc>
         <w:tc>
           <w:tcPr>
-            <w:tcW w:w="1842" w:type="dxa"/>
-          </w:tcPr>
-          <w:p>
-            <w:pPr>
-              <w:rPr>
-                <w:rFonts w:ascii="Arial" w:hAnsi="Arial" w:cs="Arial"/>
-              </w:rPr>
-            </w:pPr>
-            <w:r>
-              <w:rPr>
-                <w:rFonts w:ascii="Arial" w:hAnsi="Arial" w:cs="Arial" w:hint="eastAsia"/>
-              </w:rPr>
-              <w:t>a</w:t>
-            </w:r>
-            <w:r>
-              <w:rPr>
-                <w:rFonts w:ascii="Arial" w:hAnsi="Arial" w:cs="Arial"/>
-              </w:rPr>
-              <w:t>rray of object</w:t>
-            </w:r>
-          </w:p>
-        </w:tc>
-        <w:tc>
-          <w:tcPr>
-            <w:tcW w:w="4530" w:type="dxa"/>
+            <w:tcW w:w="1417" w:type="dxa"/>
+          </w:tcPr>
+          <w:p>
+            <w:pPr>
+              <w:rPr>
+                <w:rFonts w:ascii="Arial" w:hAnsi="Arial" w:cs="Arial"/>
+              </w:rPr>
+            </w:pPr>
+            <w:r>
+              <w:rPr>
+                <w:rFonts w:ascii="Arial" w:hAnsi="Arial" w:cs="Arial"/>
+              </w:rPr>
+              <w:t>object</w:t>
+            </w:r>
+          </w:p>
+        </w:tc>
+        <w:tc>
+          <w:tcPr>
+            <w:tcW w:w="4955" w:type="dxa"/>
           </w:tcPr>
           <w:p>
             <w:pPr>
@@ -899,31 +981,25 @@
         </w:tc>
         <w:tc>
           <w:tcPr>
-            <w:tcW w:w="1842" w:type="dxa"/>
-          </w:tcPr>
-          <w:p>
-            <w:pPr>
-              <w:rPr>
-                <w:rFonts w:ascii="Arial" w:hAnsi="Arial" w:cs="Arial"/>
-              </w:rPr>
-            </w:pPr>
-            <w:r>
-              <w:rPr>
-                <w:rFonts w:ascii="Arial" w:hAnsi="Arial" w:cs="Arial" w:hint="eastAsia"/>
-              </w:rPr>
-              <w:t>a</w:t>
-            </w:r>
-            <w:r>
-              <w:rPr>
-                <w:rFonts w:ascii="Arial" w:hAnsi="Arial" w:cs="Arial"/>
-              </w:rPr>
-              <w:t>rray of object</w:t>
-            </w:r>
-          </w:p>
-        </w:tc>
-        <w:tc>
-          <w:tcPr>
-            <w:tcW w:w="4530" w:type="dxa"/>
+            <w:tcW w:w="1417" w:type="dxa"/>
+          </w:tcPr>
+          <w:p>
+            <w:pPr>
+              <w:rPr>
+                <w:rFonts w:ascii="Arial" w:hAnsi="Arial" w:cs="Arial"/>
+              </w:rPr>
+            </w:pPr>
+            <w:r>
+              <w:rPr>
+                <w:rFonts w:ascii="Arial" w:hAnsi="Arial" w:cs="Arial"/>
+              </w:rPr>
+              <w:t>object</w:t>
+            </w:r>
+          </w:p>
+        </w:tc>
+        <w:tc>
+          <w:tcPr>
+            <w:tcW w:w="4955" w:type="dxa"/>
           </w:tcPr>
           <w:p>
             <w:pPr>
@@ -972,45 +1048,31 @@
               <w:rPr>
                 <w:rFonts w:ascii="Courier New" w:hAnsi="Courier New" w:cs="Courier New"/>
               </w:rPr>
-              <w:t xml:space="preserve">xtreme Ambient </w:t>
-            </w:r>
-            <w:r>
-              <w:rPr>
-                <w:rFonts w:ascii="Courier New" w:hAnsi="Courier New" w:cs="Courier New"/>
-              </w:rPr>
-              <w:lastRenderedPageBreak/>
-              <w:t>TI</w:t>
-            </w:r>
-          </w:p>
-        </w:tc>
-        <w:tc>
-          <w:tcPr>
-            <w:tcW w:w="1842" w:type="dxa"/>
-          </w:tcPr>
-          <w:p>
-            <w:pPr>
-              <w:rPr>
-                <w:rFonts w:ascii="Arial" w:hAnsi="Arial" w:cs="Arial"/>
-              </w:rPr>
-            </w:pPr>
-            <w:r>
-              <w:rPr>
-                <w:rFonts w:ascii="Arial" w:hAnsi="Arial" w:cs="Arial" w:hint="eastAsia"/>
-              </w:rPr>
-              <w:lastRenderedPageBreak/>
-              <w:t>a</w:t>
-            </w:r>
-            <w:r>
-              <w:rPr>
-                <w:rFonts w:ascii="Arial" w:hAnsi="Arial" w:cs="Arial"/>
-              </w:rPr>
-              <w:t>rray of object</w:t>
-            </w:r>
-          </w:p>
-        </w:tc>
-        <w:tc>
-          <w:tcPr>
-            <w:tcW w:w="4530" w:type="dxa"/>
+              <w:t>xtreme Ambient TI</w:t>
+            </w:r>
+          </w:p>
+        </w:tc>
+        <w:tc>
+          <w:tcPr>
+            <w:tcW w:w="1417" w:type="dxa"/>
+          </w:tcPr>
+          <w:p>
+            <w:pPr>
+              <w:rPr>
+                <w:rFonts w:ascii="Arial" w:hAnsi="Arial" w:cs="Arial"/>
+              </w:rPr>
+            </w:pPr>
+            <w:r>
+              <w:rPr>
+                <w:rFonts w:ascii="Arial" w:hAnsi="Arial" w:cs="Arial"/>
+              </w:rPr>
+              <w:t>object</w:t>
+            </w:r>
+          </w:p>
+        </w:tc>
+        <w:tc>
+          <w:tcPr>
+            <w:tcW w:w="4955" w:type="dxa"/>
           </w:tcPr>
           <w:p>
             <w:pPr>
@@ -1050,31 +1112,25 @@
         </w:tc>
         <w:tc>
           <w:tcPr>
-            <w:tcW w:w="1842" w:type="dxa"/>
-          </w:tcPr>
-          <w:p>
-            <w:pPr>
-              <w:rPr>
-                <w:rFonts w:ascii="Arial" w:hAnsi="Arial" w:cs="Arial"/>
-              </w:rPr>
-            </w:pPr>
-            <w:r>
-              <w:rPr>
-                <w:rFonts w:ascii="Arial" w:hAnsi="Arial" w:cs="Arial" w:hint="eastAsia"/>
-              </w:rPr>
-              <w:t>a</w:t>
-            </w:r>
-            <w:r>
-              <w:rPr>
-                <w:rFonts w:ascii="Arial" w:hAnsi="Arial" w:cs="Arial"/>
-              </w:rPr>
-              <w:t>rray of object</w:t>
-            </w:r>
-          </w:p>
-        </w:tc>
-        <w:tc>
-          <w:tcPr>
-            <w:tcW w:w="4530" w:type="dxa"/>
+            <w:tcW w:w="1417" w:type="dxa"/>
+          </w:tcPr>
+          <w:p>
+            <w:pPr>
+              <w:rPr>
+                <w:rFonts w:ascii="Arial" w:hAnsi="Arial" w:cs="Arial"/>
+              </w:rPr>
+            </w:pPr>
+            <w:r>
+              <w:rPr>
+                <w:rFonts w:ascii="Arial" w:hAnsi="Arial" w:cs="Arial"/>
+              </w:rPr>
+              <w:t>object</w:t>
+            </w:r>
+          </w:p>
+        </w:tc>
+        <w:tc>
+          <w:tcPr>
+            <w:tcW w:w="4955" w:type="dxa"/>
           </w:tcPr>
           <w:p>
             <w:pPr>
@@ -1114,31 +1170,25 @@
         </w:tc>
         <w:tc>
           <w:tcPr>
-            <w:tcW w:w="1842" w:type="dxa"/>
-          </w:tcPr>
-          <w:p>
-            <w:pPr>
-              <w:rPr>
-                <w:rFonts w:ascii="Arial" w:hAnsi="Arial" w:cs="Arial"/>
-              </w:rPr>
-            </w:pPr>
-            <w:r>
-              <w:rPr>
-                <w:rFonts w:ascii="Arial" w:hAnsi="Arial" w:cs="Arial" w:hint="eastAsia"/>
-              </w:rPr>
-              <w:t>a</w:t>
-            </w:r>
-            <w:r>
-              <w:rPr>
-                <w:rFonts w:ascii="Arial" w:hAnsi="Arial" w:cs="Arial"/>
-              </w:rPr>
-              <w:t>rray of object</w:t>
-            </w:r>
-          </w:p>
-        </w:tc>
-        <w:tc>
-          <w:tcPr>
-            <w:tcW w:w="4530" w:type="dxa"/>
+            <w:tcW w:w="1417" w:type="dxa"/>
+          </w:tcPr>
+          <w:p>
+            <w:pPr>
+              <w:rPr>
+                <w:rFonts w:ascii="Arial" w:hAnsi="Arial" w:cs="Arial"/>
+              </w:rPr>
+            </w:pPr>
+            <w:r>
+              <w:rPr>
+                <w:rFonts w:ascii="Arial" w:hAnsi="Arial" w:cs="Arial"/>
+              </w:rPr>
+              <w:t>object</w:t>
+            </w:r>
+          </w:p>
+        </w:tc>
+        <w:tc>
+          <w:tcPr>
+            <w:tcW w:w="4955" w:type="dxa"/>
           </w:tcPr>
           <w:p>
             <w:pPr>
@@ -1178,31 +1228,25 @@
         </w:tc>
         <w:tc>
           <w:tcPr>
-            <w:tcW w:w="1842" w:type="dxa"/>
-          </w:tcPr>
-          <w:p>
-            <w:pPr>
-              <w:rPr>
-                <w:rFonts w:ascii="Arial" w:hAnsi="Arial" w:cs="Arial"/>
-              </w:rPr>
-            </w:pPr>
-            <w:r>
-              <w:rPr>
-                <w:rFonts w:ascii="Arial" w:hAnsi="Arial" w:cs="Arial" w:hint="eastAsia"/>
-              </w:rPr>
-              <w:t>a</w:t>
-            </w:r>
-            <w:r>
-              <w:rPr>
-                <w:rFonts w:ascii="Arial" w:hAnsi="Arial" w:cs="Arial"/>
-              </w:rPr>
-              <w:t>rray of object</w:t>
-            </w:r>
-          </w:p>
-        </w:tc>
-        <w:tc>
-          <w:tcPr>
-            <w:tcW w:w="4530" w:type="dxa"/>
+            <w:tcW w:w="1417" w:type="dxa"/>
+          </w:tcPr>
+          <w:p>
+            <w:pPr>
+              <w:rPr>
+                <w:rFonts w:ascii="Arial" w:hAnsi="Arial" w:cs="Arial"/>
+              </w:rPr>
+            </w:pPr>
+            <w:r>
+              <w:rPr>
+                <w:rFonts w:ascii="Arial" w:hAnsi="Arial" w:cs="Arial"/>
+              </w:rPr>
+              <w:t>object</w:t>
+            </w:r>
+          </w:p>
+        </w:tc>
+        <w:tc>
+          <w:tcPr>
+            <w:tcW w:w="4955" w:type="dxa"/>
           </w:tcPr>
           <w:p>
             <w:pPr>
@@ -1244,31 +1288,25 @@
         </w:tc>
         <w:tc>
           <w:tcPr>
-            <w:tcW w:w="1842" w:type="dxa"/>
-          </w:tcPr>
-          <w:p>
-            <w:pPr>
-              <w:rPr>
-                <w:rFonts w:ascii="Arial" w:hAnsi="Arial" w:cs="Arial"/>
-              </w:rPr>
-            </w:pPr>
-            <w:r>
-              <w:rPr>
-                <w:rFonts w:ascii="Arial" w:hAnsi="Arial" w:cs="Arial" w:hint="eastAsia"/>
-              </w:rPr>
-              <w:t>a</w:t>
-            </w:r>
-            <w:r>
-              <w:rPr>
-                <w:rFonts w:ascii="Arial" w:hAnsi="Arial" w:cs="Arial"/>
-              </w:rPr>
-              <w:t>rray of object</w:t>
-            </w:r>
-          </w:p>
-        </w:tc>
-        <w:tc>
-          <w:tcPr>
-            <w:tcW w:w="4530" w:type="dxa"/>
+            <w:tcW w:w="1417" w:type="dxa"/>
+          </w:tcPr>
+          <w:p>
+            <w:pPr>
+              <w:rPr>
+                <w:rFonts w:ascii="Arial" w:hAnsi="Arial" w:cs="Arial"/>
+              </w:rPr>
+            </w:pPr>
+            <w:r>
+              <w:rPr>
+                <w:rFonts w:ascii="Arial" w:hAnsi="Arial" w:cs="Arial"/>
+              </w:rPr>
+              <w:t>object</w:t>
+            </w:r>
+          </w:p>
+        </w:tc>
+        <w:tc>
+          <w:tcPr>
+            <w:tcW w:w="4955" w:type="dxa"/>
           </w:tcPr>
           <w:p>
             <w:pPr>
@@ -1516,7 +1554,19 @@
               <w:rPr>
                 <w:rFonts w:ascii="Arial" w:hAnsi="Arial" w:cs="Arial"/>
               </w:rPr>
-              <w:t>umber of wind direction sectors. This should be 12 or 16 according to the local requirement.</w:t>
+              <w:t>umber of wind direction sectors. This sh</w:t>
+            </w:r>
+            <w:r>
+              <w:rPr>
+                <w:rFonts w:ascii="Arial" w:hAnsi="Arial" w:cs="Arial"/>
+              </w:rPr>
+              <w:t>all</w:t>
+            </w:r>
+            <w:r>
+              <w:rPr>
+                <w:rFonts w:ascii="Arial" w:hAnsi="Arial" w:cs="Arial"/>
+              </w:rPr>
+              <w:t xml:space="preserve"> be 12 or 16 according to the local requirement.</w:t>
             </w:r>
           </w:p>
         </w:tc>
@@ -1534,15 +1584,9 @@
             </w:pPr>
             <w:r>
               <w:rPr>
-                <w:rFonts w:ascii="Courier New" w:hAnsi="Courier New" w:cs="Courier New" w:hint="eastAsia"/>
-              </w:rPr>
-              <w:t>N</w:t>
-            </w:r>
-            <w:r>
-              <w:rPr>
-                <w:rFonts w:ascii="Courier New" w:hAnsi="Courier New" w:cs="Courier New"/>
-              </w:rPr>
-              <w:t>umber of wind speed bins</w:t>
+                <w:rFonts w:ascii="Courier New" w:hAnsi="Courier New" w:cs="Courier New"/>
+              </w:rPr>
+              <w:t>Wind speed bin width</w:t>
             </w:r>
           </w:p>
         </w:tc>
@@ -1585,13 +1629,13 @@
               <w:rPr>
                 <w:rFonts w:ascii="Arial" w:hAnsi="Arial" w:cs="Arial" w:hint="eastAsia"/>
               </w:rPr>
-              <w:t>T</w:t>
-            </w:r>
-            <w:r>
-              <w:rPr>
-                <w:rFonts w:ascii="Arial" w:hAnsi="Arial" w:cs="Arial"/>
-              </w:rPr>
-              <w:t>he owner of the project</w:t>
+              <w:t>W</w:t>
+            </w:r>
+            <w:r>
+              <w:rPr>
+                <w:rFonts w:ascii="Arial" w:hAnsi="Arial" w:cs="Arial"/>
+              </w:rPr>
+              <w:t>ind speed bin width. This shall be 1 or 2. The definition of the bin setting for each case is shown in figure X.1.</w:t>
             </w:r>
           </w:p>
         </w:tc>
@@ -1609,15 +1653,187 @@
             </w:pPr>
             <w:r>
               <w:rPr>
+                <w:rFonts w:ascii="Courier New" w:hAnsi="Courier New" w:cs="Courier New"/>
+              </w:rPr>
+              <w:t>Number of measurement devices</w:t>
+            </w:r>
+          </w:p>
+        </w:tc>
+        <w:tc>
+          <w:tcPr>
+            <w:tcW w:w="1843" w:type="dxa"/>
+          </w:tcPr>
+          <w:p>
+            <w:pPr>
+              <w:rPr>
+                <w:rFonts w:ascii="Arial" w:hAnsi="Arial" w:cs="Arial"/>
+              </w:rPr>
+            </w:pPr>
+            <w:r>
+              <w:rPr>
+                <w:rFonts w:ascii="Arial" w:hAnsi="Arial" w:cs="Arial"/>
+              </w:rPr>
+              <w:t>int</w:t>
+            </w:r>
+          </w:p>
+        </w:tc>
+        <w:tc>
+          <w:tcPr>
+            <w:tcW w:w="3537" w:type="dxa"/>
+          </w:tcPr>
+          <w:p>
+            <w:pPr>
+              <w:jc w:val="left"/>
+              <w:rPr>
+                <w:rFonts w:ascii="Arial" w:hAnsi="Arial" w:cs="Arial"/>
+              </w:rPr>
+            </w:pPr>
+            <w:r>
+              <w:rPr>
+                <w:rFonts w:ascii="Arial" w:hAnsi="Arial" w:cs="Arial"/>
+              </w:rPr>
+              <w:t xml:space="preserve">The number of measurement devices (met masts) in the project. </w:t>
+            </w:r>
+          </w:p>
+        </w:tc>
+      </w:tr>
+      <w:tr>
+        <w:tc>
+          <w:tcPr>
+            <w:tcW w:w="3114" w:type="dxa"/>
+          </w:tcPr>
+          <w:p>
+            <w:pPr>
+              <w:rPr>
+                <w:rFonts w:ascii="Courier New" w:hAnsi="Courier New" w:cs="Courier New"/>
+              </w:rPr>
+            </w:pPr>
+            <w:r>
+              <w:rPr>
+                <w:rFonts w:ascii="Courier New" w:hAnsi="Courier New" w:cs="Courier New"/>
+              </w:rPr>
+              <w:t>Measurement device IDs</w:t>
+            </w:r>
+          </w:p>
+        </w:tc>
+        <w:tc>
+          <w:tcPr>
+            <w:tcW w:w="1843" w:type="dxa"/>
+          </w:tcPr>
+          <w:p>
+            <w:pPr>
+              <w:rPr>
+                <w:rFonts w:ascii="Arial" w:hAnsi="Arial" w:cs="Arial"/>
+              </w:rPr>
+            </w:pPr>
+            <w:r>
+              <w:rPr>
+                <w:rFonts w:ascii="Arial" w:hAnsi="Arial" w:cs="Arial" w:hint="eastAsia"/>
+              </w:rPr>
+              <w:t>a</w:t>
+            </w:r>
+            <w:r>
+              <w:rPr>
+                <w:rFonts w:ascii="Arial" w:hAnsi="Arial" w:cs="Arial"/>
+              </w:rPr>
+              <w:t>rray of string</w:t>
+            </w:r>
+          </w:p>
+        </w:tc>
+        <w:tc>
+          <w:tcPr>
+            <w:tcW w:w="3537" w:type="dxa"/>
+          </w:tcPr>
+          <w:p>
+            <w:pPr>
+              <w:jc w:val="left"/>
+              <w:rPr>
+                <w:rFonts w:ascii="Arial" w:hAnsi="Arial" w:cs="Arial"/>
+              </w:rPr>
+            </w:pPr>
+            <w:r>
+              <w:rPr>
+                <w:rFonts w:ascii="Arial" w:hAnsi="Arial" w:cs="Arial" w:hint="eastAsia"/>
+              </w:rPr>
+              <w:t>T</w:t>
+            </w:r>
+            <w:r>
+              <w:rPr>
+                <w:rFonts w:ascii="Arial" w:hAnsi="Arial" w:cs="Arial"/>
+              </w:rPr>
+              <w:t>he IDs of the measurement devices. The number of the elements of the array is “</w:t>
+            </w:r>
+            <w:r>
+              <w:rPr>
+                <w:rFonts w:ascii="Courier New" w:hAnsi="Courier New" w:cs="Courier New"/>
+              </w:rPr>
+              <w:t>Number of measurement devices</w:t>
+            </w:r>
+            <w:r>
+              <w:rPr>
+                <w:rFonts w:ascii="Courier New" w:hAnsi="Courier New" w:cs="Courier New"/>
+              </w:rPr>
+              <w:t xml:space="preserve">” </w:t>
+            </w:r>
+            <w:r>
+              <w:rPr>
+                <w:rFonts w:ascii="Arial" w:hAnsi="Arial" w:cs="Arial"/>
+              </w:rPr>
+              <w:t>defined in this section</w:t>
+            </w:r>
+            <w:r>
+              <w:rPr>
+                <w:rFonts w:ascii="Arial" w:hAnsi="Arial" w:cs="Arial"/>
+              </w:rPr>
+              <w:t xml:space="preserve"> </w:t>
+            </w:r>
+            <w:r>
+              <w:rPr>
+                <w:rFonts w:ascii="Arial" w:hAnsi="Arial" w:cs="Arial"/>
+              </w:rPr>
+              <w:t>and the elements are the IDs of the</w:t>
+            </w:r>
+            <w:r>
+              <w:rPr>
+                <w:rFonts w:ascii="Arial" w:hAnsi="Arial" w:cs="Arial"/>
+              </w:rPr>
+              <w:t xml:space="preserve"> measurement devices</w:t>
+            </w:r>
+            <w:r>
+              <w:rPr>
+                <w:rFonts w:ascii="Arial" w:hAnsi="Arial" w:cs="Arial"/>
+              </w:rPr>
+              <w:t>.</w:t>
+            </w:r>
+          </w:p>
+        </w:tc>
+      </w:tr>
+      <w:tr>
+        <w:trPr>
+          <w:trHeight w:val="42"/>
+        </w:trPr>
+        <w:tc>
+          <w:tcPr>
+            <w:tcW w:w="3114" w:type="dxa"/>
+          </w:tcPr>
+          <w:p>
+            <w:pPr>
+              <w:rPr>
+                <w:rFonts w:ascii="Courier New" w:hAnsi="Courier New" w:cs="Courier New"/>
+              </w:rPr>
+            </w:pPr>
+            <w:r>
+              <w:rPr>
                 <w:rFonts w:ascii="Courier New" w:hAnsi="Courier New" w:cs="Courier New" w:hint="eastAsia"/>
               </w:rPr>
-              <w:t>L</w:t>
-            </w:r>
-            <w:r>
-              <w:rPr>
-                <w:rFonts w:ascii="Courier New" w:hAnsi="Courier New" w:cs="Courier New"/>
-              </w:rPr>
-              <w:t>ower boundary of wind speed bins</w:t>
+              <w:lastRenderedPageBreak/>
+              <w:t>N</w:t>
+            </w:r>
+            <w:r>
+              <w:rPr>
+                <w:rFonts w:ascii="Courier New" w:hAnsi="Courier New" w:cs="Courier New"/>
+              </w:rPr>
+              <w:t>umber of wind turbines</w:t>
             </w:r>
           </w:p>
         </w:tc>
@@ -1633,21 +1849,15 @@
             </w:pPr>
             <w:r>
               <w:rPr>
-                <w:rFonts w:ascii="Arial" w:hAnsi="Arial" w:cs="Arial"/>
-              </w:rPr>
-              <w:t xml:space="preserve">array of </w:t>
-            </w:r>
-            <w:r>
-              <w:rPr>
-                <w:rFonts w:ascii="Arial" w:hAnsi="Arial" w:cs="Arial" w:hint="eastAsia"/>
-              </w:rPr>
-              <w:t>f</w:t>
-            </w:r>
-            <w:r>
-              <w:rPr>
-                <w:rFonts w:ascii="Arial" w:hAnsi="Arial" w:cs="Arial"/>
-              </w:rPr>
-              <w:t>loat</w:t>
+                <w:rFonts w:ascii="Arial" w:hAnsi="Arial" w:cs="Arial" w:hint="eastAsia"/>
+              </w:rPr>
+              <w:t>i</w:t>
+            </w:r>
+            <w:r>
+              <w:rPr>
+                <w:rFonts w:ascii="Arial" w:hAnsi="Arial" w:cs="Arial"/>
+              </w:rPr>
+              <w:t>nt</w:t>
             </w:r>
           </w:p>
         </w:tc>
@@ -1666,31 +1876,231 @@
               <w:rPr>
                 <w:rFonts w:ascii="Arial" w:hAnsi="Arial" w:cs="Arial"/>
               </w:rPr>
-              <w:t>The array which shows the lower boundary of each wind speed bins. Please be noted that the bin with the highest wind speed does not have the upper boundary. Thus, t</w:t>
-            </w:r>
-            <w:r>
-              <w:rPr>
-                <w:rFonts w:ascii="Arial" w:hAnsi="Arial" w:cs="Arial"/>
-              </w:rPr>
-              <w:t>he</w:t>
-            </w:r>
-            <w:r>
-              <w:rPr>
-                <w:rFonts w:ascii="Arial" w:hAnsi="Arial" w:cs="Arial"/>
-              </w:rPr>
-              <w:t xml:space="preserve"> number of elements of the array should be equal to </w:t>
-            </w:r>
-            <w:r>
-              <w:rPr>
-                <w:rFonts w:ascii="Courier New" w:hAnsi="Courier New" w:cs="Courier New"/>
-              </w:rPr>
-              <w:t>Number of wind speed bins</w:t>
-            </w:r>
-            <w:r>
-              <w:rPr>
-                <w:rFonts w:ascii="Courier New" w:hAnsi="Courier New" w:cs="Courier New"/>
-              </w:rPr>
-              <w:t>.</w:t>
+              <w:t xml:space="preserve">The number of </w:t>
+            </w:r>
+            <w:r>
+              <w:rPr>
+                <w:rFonts w:ascii="Arial" w:hAnsi="Arial" w:cs="Arial"/>
+              </w:rPr>
+              <w:t>wind turbines</w:t>
+            </w:r>
+            <w:r>
+              <w:rPr>
+                <w:rFonts w:ascii="Arial" w:hAnsi="Arial" w:cs="Arial"/>
+              </w:rPr>
+              <w:t xml:space="preserve"> in the project.</w:t>
+            </w:r>
+          </w:p>
+        </w:tc>
+      </w:tr>
+      <w:tr>
+        <w:trPr>
+          <w:trHeight w:val="42"/>
+        </w:trPr>
+        <w:tc>
+          <w:tcPr>
+            <w:tcW w:w="3114" w:type="dxa"/>
+          </w:tcPr>
+          <w:p>
+            <w:pPr>
+              <w:rPr>
+                <w:rFonts w:ascii="Courier New" w:hAnsi="Courier New" w:cs="Courier New" w:hint="eastAsia"/>
+              </w:rPr>
+            </w:pPr>
+            <w:r>
+              <w:rPr>
+                <w:rFonts w:ascii="Courier New" w:hAnsi="Courier New" w:cs="Courier New" w:hint="eastAsia"/>
+              </w:rPr>
+              <w:t>W</w:t>
+            </w:r>
+            <w:r>
+              <w:rPr>
+                <w:rFonts w:ascii="Courier New" w:hAnsi="Courier New" w:cs="Courier New"/>
+              </w:rPr>
+              <w:t>ind turbine IDs</w:t>
+            </w:r>
+          </w:p>
+        </w:tc>
+        <w:tc>
+          <w:tcPr>
+            <w:tcW w:w="1843" w:type="dxa"/>
+          </w:tcPr>
+          <w:p>
+            <w:pPr>
+              <w:rPr>
+                <w:rFonts w:ascii="Arial" w:hAnsi="Arial" w:cs="Arial"/>
+              </w:rPr>
+            </w:pPr>
+            <w:r>
+              <w:rPr>
+                <w:rFonts w:ascii="Arial" w:hAnsi="Arial" w:cs="Arial" w:hint="eastAsia"/>
+              </w:rPr>
+              <w:t>a</w:t>
+            </w:r>
+            <w:r>
+              <w:rPr>
+                <w:rFonts w:ascii="Arial" w:hAnsi="Arial" w:cs="Arial"/>
+              </w:rPr>
+              <w:t>rray of string</w:t>
+            </w:r>
+          </w:p>
+        </w:tc>
+        <w:tc>
+          <w:tcPr>
+            <w:tcW w:w="3537" w:type="dxa"/>
+          </w:tcPr>
+          <w:p>
+            <w:pPr>
+              <w:jc w:val="left"/>
+              <w:rPr>
+                <w:rFonts w:ascii="Arial" w:hAnsi="Arial" w:cs="Arial"/>
+              </w:rPr>
+            </w:pPr>
+            <w:r>
+              <w:rPr>
+                <w:rFonts w:ascii="Arial" w:hAnsi="Arial" w:cs="Arial" w:hint="eastAsia"/>
+              </w:rPr>
+              <w:t>T</w:t>
+            </w:r>
+            <w:r>
+              <w:rPr>
+                <w:rFonts w:ascii="Arial" w:hAnsi="Arial" w:cs="Arial"/>
+              </w:rPr>
+              <w:t xml:space="preserve">he IDs of the </w:t>
+            </w:r>
+            <w:r>
+              <w:rPr>
+                <w:rFonts w:ascii="Arial" w:hAnsi="Arial" w:cs="Arial"/>
+              </w:rPr>
+              <w:t>wind turbine</w:t>
+            </w:r>
+            <w:r>
+              <w:rPr>
+                <w:rFonts w:ascii="Arial" w:hAnsi="Arial" w:cs="Arial"/>
+              </w:rPr>
+              <w:t>s. The number of the elements of the array is “</w:t>
+            </w:r>
+            <w:r>
+              <w:rPr>
+                <w:rFonts w:ascii="Courier New" w:hAnsi="Courier New" w:cs="Courier New"/>
+              </w:rPr>
+              <w:t xml:space="preserve">Number of </w:t>
+            </w:r>
+            <w:r>
+              <w:rPr>
+                <w:rFonts w:ascii="Courier New" w:hAnsi="Courier New" w:cs="Courier New"/>
+              </w:rPr>
+              <w:t>wind turbines</w:t>
+            </w:r>
+            <w:r>
+              <w:rPr>
+                <w:rFonts w:ascii="Courier New" w:hAnsi="Courier New" w:cs="Courier New"/>
+              </w:rPr>
+              <w:t xml:space="preserve">” </w:t>
+            </w:r>
+            <w:r>
+              <w:rPr>
+                <w:rFonts w:ascii="Arial" w:hAnsi="Arial" w:cs="Arial"/>
+              </w:rPr>
+              <w:t>defined in this section</w:t>
+            </w:r>
+            <w:r>
+              <w:rPr>
+                <w:rFonts w:ascii="Arial" w:hAnsi="Arial" w:cs="Arial"/>
+              </w:rPr>
+              <w:t xml:space="preserve"> and the elements are the IDs of the wind turbines.</w:t>
+            </w:r>
+          </w:p>
+        </w:tc>
+      </w:tr>
+      <w:tr>
+        <w:trPr>
+          <w:trHeight w:val="42"/>
+        </w:trPr>
+        <w:tc>
+          <w:tcPr>
+            <w:tcW w:w="3114" w:type="dxa"/>
+          </w:tcPr>
+          <w:p>
+            <w:pPr>
+              <w:rPr>
+                <w:rFonts w:ascii="Courier New" w:hAnsi="Courier New" w:cs="Courier New" w:hint="eastAsia"/>
+              </w:rPr>
+            </w:pPr>
+            <w:r>
+              <w:rPr>
+                <w:rFonts w:ascii="Courier New" w:hAnsi="Courier New" w:cs="Courier New" w:hint="eastAsia"/>
+              </w:rPr>
+              <w:t>c</w:t>
+            </w:r>
+            <w:r>
+              <w:rPr>
+                <w:rFonts w:ascii="Courier New" w:hAnsi="Courier New" w:cs="Courier New"/>
+              </w:rPr>
+              <w:t>oordinate system</w:t>
+            </w:r>
+          </w:p>
+        </w:tc>
+        <w:tc>
+          <w:tcPr>
+            <w:tcW w:w="1843" w:type="dxa"/>
+          </w:tcPr>
+          <w:p>
+            <w:pPr>
+              <w:rPr>
+                <w:rFonts w:ascii="Arial" w:hAnsi="Arial" w:cs="Arial"/>
+              </w:rPr>
+            </w:pPr>
+            <w:r>
+              <w:rPr>
+                <w:rFonts w:ascii="Arial" w:hAnsi="Arial" w:cs="Arial" w:hint="eastAsia"/>
+              </w:rPr>
+              <w:t>s</w:t>
+            </w:r>
+            <w:r>
+              <w:rPr>
+                <w:rFonts w:ascii="Arial" w:hAnsi="Arial" w:cs="Arial"/>
+              </w:rPr>
+              <w:t>tring</w:t>
+            </w:r>
+          </w:p>
+        </w:tc>
+        <w:tc>
+          <w:tcPr>
+            <w:tcW w:w="3537" w:type="dxa"/>
+          </w:tcPr>
+          <w:p>
+            <w:pPr>
+              <w:jc w:val="left"/>
+              <w:rPr>
+                <w:rFonts w:ascii="Arial" w:hAnsi="Arial" w:cs="Arial" w:hint="eastAsia"/>
+              </w:rPr>
+            </w:pPr>
+            <w:r>
+              <w:rPr>
+                <w:rFonts w:ascii="Arial" w:hAnsi="Arial" w:cs="Arial" w:hint="eastAsia"/>
+              </w:rPr>
+              <w:t>T</w:t>
+            </w:r>
+            <w:r>
+              <w:rPr>
+                <w:rFonts w:ascii="Arial" w:hAnsi="Arial" w:cs="Arial"/>
+              </w:rPr>
+              <w:t>he coordinate system used to define the location of measurement devices and wind turbines. e.g., “</w:t>
+            </w:r>
+            <w:proofErr w:type="spellStart"/>
+            <w:r>
+              <w:rPr>
+                <w:rFonts w:ascii="Arial" w:hAnsi="Arial" w:cs="Arial"/>
+              </w:rPr>
+              <w:t>lon-lat</w:t>
+            </w:r>
+            <w:proofErr w:type="spellEnd"/>
+            <w:r>
+              <w:rPr>
+                <w:rFonts w:ascii="Arial" w:hAnsi="Arial" w:cs="Arial"/>
+              </w:rPr>
+              <w:t xml:space="preserve"> WGS84”, “UTM 54S” etc.</w:t>
             </w:r>
           </w:p>
         </w:tc>
@@ -1700,6 +2110,108 @@
       <w:pPr>
         <w:rPr>
           <w:rFonts w:ascii="Arial" w:hAnsi="Arial" w:cs="Arial"/>
+        </w:rPr>
+      </w:pPr>
+      <w:proofErr w:type="spellStart"/>
+      <w:r>
+        <w:rPr>
+          <w:rFonts w:ascii="Arial" w:hAnsi="Arial" w:cs="Arial" w:hint="eastAsia"/>
+        </w:rPr>
+        <w:t>i</w:t>
+      </w:r>
+      <w:proofErr w:type="spellEnd"/>
+    </w:p>
+    <w:p>
+      <w:pPr>
+        <w:rPr>
+          <w:rFonts w:ascii="Arial" w:hAnsi="Arial" w:cs="Arial"/>
+        </w:rPr>
+      </w:pPr>
+    </w:p>
+    <w:p>
+      <w:pPr>
+        <w:rPr>
+          <w:rFonts w:ascii="Arial" w:hAnsi="Arial" w:cs="Arial" w:hint="eastAsia"/>
+        </w:rPr>
+      </w:pPr>
+      <w:r>
+        <w:rPr>
+          <w:rFonts w:hint="eastAsia"/>
+        </w:rPr>
+        <w:drawing>
+          <wp:inline distT="0" distB="0" distL="0" distR="0" wp14:anchorId="666459B3" wp14:editId="6686F25E">
+            <wp:extent cx="5400040" cy="1005205"/>
+            <wp:effectExtent l="0" t="0" r="0" b="0"/>
+            <wp:docPr id="1" name="図 1"/>
+            <wp:cNvGraphicFramePr>
+              <a:graphicFrameLocks xmlns:a="http://schemas.openxmlformats.org/drawingml/2006/main" noChangeAspect="1"/>
+            </wp:cNvGraphicFramePr>
+            <a:graphic xmlns:a="http://schemas.openxmlformats.org/drawingml/2006/main">
+              <a:graphicData uri="http://schemas.openxmlformats.org/drawingml/2006/picture">
+                <pic:pic xmlns:pic="http://schemas.openxmlformats.org/drawingml/2006/picture">
+                  <pic:nvPicPr>
+                    <pic:cNvPr id="0" name="Picture 1"/>
+                    <pic:cNvPicPr>
+                      <a:picLocks noChangeAspect="1" noChangeArrowheads="1"/>
+                    </pic:cNvPicPr>
+                  </pic:nvPicPr>
+                  <pic:blipFill>
+                    <a:blip r:embed="rId6" cstate="print">
+                      <a:extLst>
+                        <a:ext uri="{28A0092B-C50C-407E-A947-70E740481C1C}">
+                          <a14:useLocalDpi xmlns:a14="http://schemas.microsoft.com/office/drawing/2010/main" val="0"/>
+                        </a:ext>
+                      </a:extLst>
+                    </a:blip>
+                    <a:srcRect/>
+                    <a:stretch>
+                      <a:fillRect/>
+                    </a:stretch>
+                  </pic:blipFill>
+                  <pic:spPr bwMode="auto">
+                    <a:xfrm>
+                      <a:off x="0" y="0"/>
+                      <a:ext cx="5400040" cy="1005205"/>
+                    </a:xfrm>
+                    <a:prstGeom prst="rect">
+                      <a:avLst/>
+                    </a:prstGeom>
+                    <a:noFill/>
+                    <a:ln>
+                      <a:noFill/>
+                    </a:ln>
+                  </pic:spPr>
+                </pic:pic>
+              </a:graphicData>
+            </a:graphic>
+          </wp:inline>
+        </w:drawing>
+      </w:r>
+    </w:p>
+    <w:p>
+      <w:pPr>
+        <w:jc w:val="center"/>
+        <w:rPr>
+          <w:rFonts w:ascii="Arial" w:hAnsi="Arial" w:cs="Arial"/>
+        </w:rPr>
+      </w:pPr>
+      <w:r>
+        <w:rPr>
+          <w:rFonts w:ascii="Arial" w:hAnsi="Arial" w:cs="Arial" w:hint="eastAsia"/>
+        </w:rPr>
+        <w:t>F</w:t>
+      </w:r>
+      <w:r>
+        <w:rPr>
+          <w:rFonts w:ascii="Arial" w:hAnsi="Arial" w:cs="Arial"/>
+        </w:rPr>
+        <w:t>igure X.1 The definition of the wind speed bins</w:t>
+      </w:r>
+    </w:p>
+    <w:p>
+      <w:pPr>
+        <w:rPr>
+          <w:rFonts w:ascii="Arial" w:hAnsi="Arial" w:cs="Arial" w:hint="eastAsia"/>
         </w:rPr>
       </w:pPr>
     </w:p>
@@ -2127,7 +2639,6 @@
               <w:rPr>
                 <w:rFonts w:ascii="Courier New" w:hAnsi="Courier New" w:cs="Courier New"/>
               </w:rPr>
-              <w:lastRenderedPageBreak/>
               <w:t>Date</w:t>
             </w:r>
           </w:p>
@@ -2410,7 +2921,28 @@
               <w:rPr>
                 <w:rFonts w:ascii="Arial" w:hAnsi="Arial" w:cs="Arial"/>
               </w:rPr>
-              <w:t>he country and state where the project is to be built. It is recommended to use ISO 3166[3].</w:t>
+              <w:t xml:space="preserve">he country and state where the </w:t>
+            </w:r>
+            <w:r>
+              <w:rPr>
+                <w:rFonts w:ascii="Arial" w:hAnsi="Arial" w:cs="Arial"/>
+              </w:rPr>
+              <w:lastRenderedPageBreak/>
+              <w:t xml:space="preserve">project </w:t>
+            </w:r>
+            <w:proofErr w:type="gramStart"/>
+            <w:r>
+              <w:rPr>
+                <w:rFonts w:ascii="Arial" w:hAnsi="Arial" w:cs="Arial"/>
+              </w:rPr>
+              <w:t>is</w:t>
+            </w:r>
+            <w:proofErr w:type="gramEnd"/>
+            <w:r>
+              <w:rPr>
+                <w:rFonts w:ascii="Arial" w:hAnsi="Arial" w:cs="Arial"/>
+              </w:rPr>
+              <w:t xml:space="preserve"> to be built. It is recommended to use ISO 3166[3].</w:t>
             </w:r>
           </w:p>
         </w:tc>
@@ -2431,6 +2963,7 @@
               <w:rPr>
                 <w:rFonts w:ascii="Courier New" w:hAnsi="Courier New" w:cs="Courier New"/>
               </w:rPr>
+              <w:lastRenderedPageBreak/>
               <w:t>Turbine Coordinates Datum</w:t>
             </w:r>
           </w:p>
@@ -2680,7 +3213,7 @@
           <w:p>
             <w:pPr>
               <w:rPr>
-                <w:rFonts w:ascii="Arial" w:hAnsi="Arial" w:cs="Arial" w:hint="eastAsia"/>
+                <w:rFonts w:ascii="Arial" w:hAnsi="Arial" w:cs="Arial"/>
               </w:rPr>
             </w:pPr>
             <w:r>
@@ -2720,7 +3253,7 @@
             <w:pPr>
               <w:jc w:val="left"/>
               <w:rPr>
-                <w:rFonts w:ascii="Courier New" w:hAnsi="Courier New" w:cs="Courier New" w:hint="eastAsia"/>
+                <w:rFonts w:ascii="Courier New" w:hAnsi="Courier New" w:cs="Courier New"/>
               </w:rPr>
             </w:pPr>
             <w:r>
@@ -2752,7 +3285,7 @@
           <w:p>
             <w:pPr>
               <w:rPr>
-                <w:rFonts w:ascii="Arial" w:hAnsi="Arial" w:cs="Arial" w:hint="eastAsia"/>
+                <w:rFonts w:ascii="Arial" w:hAnsi="Arial" w:cs="Arial"/>
               </w:rPr>
             </w:pPr>
             <w:r>
@@ -2876,7 +3409,21 @@
         <w:rPr>
           <w:rFonts w:ascii="Arial" w:hAnsi="Arial" w:cs="Arial"/>
         </w:rPr>
-        <w:t>n element of the array, as the value correspond to the top level key “</w:t>
+        <w:t xml:space="preserve">n element of the array, as the value correspond to the </w:t>
+      </w:r>
+      <w:proofErr w:type="gramStart"/>
+      <w:r>
+        <w:rPr>
+          <w:rFonts w:ascii="Arial" w:hAnsi="Arial" w:cs="Arial"/>
+        </w:rPr>
+        <w:t>top level</w:t>
+      </w:r>
+      <w:proofErr w:type="gramEnd"/>
+      <w:r>
+        <w:rPr>
+          <w:rFonts w:ascii="Arial" w:hAnsi="Arial" w:cs="Arial"/>
+        </w:rPr>
+        <w:t xml:space="preserve"> key “</w:t>
       </w:r>
       <w:r>
         <w:rPr>
@@ -3387,14 +3934,7 @@
               <w:rPr>
                 <w:rFonts w:ascii="Arial" w:hAnsi="Arial" w:cs="Arial"/>
               </w:rPr>
-              <w:t xml:space="preserve">levation in [m] of the ground at the </w:t>
-            </w:r>
-            <w:r>
-              <w:rPr>
-                <w:rFonts w:ascii="Arial" w:hAnsi="Arial" w:cs="Arial"/>
-              </w:rPr>
-              <w:lastRenderedPageBreak/>
-              <w:t>position of the wind turbine above sea level</w:t>
+              <w:t>levation in [m] of the ground at the position of the wind turbine above sea level</w:t>
             </w:r>
           </w:p>
         </w:tc>
@@ -3415,7 +3955,6 @@
               <w:rPr>
                 <w:rFonts w:ascii="Courier New" w:hAnsi="Courier New" w:cs="Courier New" w:hint="eastAsia"/>
               </w:rPr>
-              <w:lastRenderedPageBreak/>
               <w:t>m</w:t>
             </w:r>
             <w:r>
@@ -3662,6 +4201,7 @@
               <w:rPr>
                 <w:rFonts w:ascii="Courier New" w:hAnsi="Courier New" w:cs="Courier New" w:hint="eastAsia"/>
               </w:rPr>
+              <w:lastRenderedPageBreak/>
               <w:t>r</w:t>
             </w:r>
             <w:r>
@@ -3886,7 +4426,7 @@
               </w:tabs>
               <w:jc w:val="left"/>
               <w:rPr>
-                <w:rFonts w:ascii="Arial" w:hAnsi="Arial" w:cs="Arial" w:hint="eastAsia"/>
+                <w:rFonts w:ascii="Arial" w:hAnsi="Arial" w:cs="Arial"/>
               </w:rPr>
             </w:pPr>
             <w:r>
@@ -4009,7 +4549,7 @@
             <w:pPr>
               <w:jc w:val="left"/>
               <w:rPr>
-                <w:rFonts w:ascii="Courier New" w:hAnsi="Courier New" w:cs="Courier New" w:hint="eastAsia"/>
+                <w:rFonts w:ascii="Courier New" w:hAnsi="Courier New" w:cs="Courier New"/>
               </w:rPr>
             </w:pPr>
             <w:r>
@@ -4091,7 +4631,7 @@
             <w:pPr>
               <w:jc w:val="left"/>
               <w:rPr>
-                <w:rFonts w:ascii="Courier New" w:hAnsi="Courier New" w:cs="Courier New" w:hint="eastAsia"/>
+                <w:rFonts w:ascii="Courier New" w:hAnsi="Courier New" w:cs="Courier New"/>
               </w:rPr>
             </w:pPr>
             <w:proofErr w:type="spellStart"/>
@@ -4189,7 +4729,7 @@
             <w:pPr>
               <w:jc w:val="left"/>
               <w:rPr>
-                <w:rFonts w:ascii="Courier New" w:hAnsi="Courier New" w:cs="Courier New" w:hint="eastAsia"/>
+                <w:rFonts w:ascii="Courier New" w:hAnsi="Courier New" w:cs="Courier New"/>
               </w:rPr>
             </w:pPr>
             <w:r>
@@ -4284,7 +4824,7 @@
             <w:pPr>
               <w:jc w:val="left"/>
               <w:rPr>
-                <w:rFonts w:ascii="Courier New" w:hAnsi="Courier New" w:cs="Courier New" w:hint="eastAsia"/>
+                <w:rFonts w:ascii="Courier New" w:hAnsi="Courier New" w:cs="Courier New"/>
               </w:rPr>
             </w:pPr>
             <w:r>
@@ -4378,7 +4918,7 @@
             <w:pPr>
               <w:jc w:val="left"/>
               <w:rPr>
-                <w:rFonts w:ascii="Courier New" w:hAnsi="Courier New" w:cs="Courier New" w:hint="eastAsia"/>
+                <w:rFonts w:ascii="Courier New" w:hAnsi="Courier New" w:cs="Courier New"/>
               </w:rPr>
             </w:pPr>
             <w:r>
@@ -4478,7 +5018,7 @@
             <w:pPr>
               <w:jc w:val="left"/>
               <w:rPr>
-                <w:rFonts w:ascii="Courier New" w:hAnsi="Courier New" w:cs="Courier New" w:hint="eastAsia"/>
+                <w:rFonts w:ascii="Courier New" w:hAnsi="Courier New" w:cs="Courier New"/>
               </w:rPr>
             </w:pPr>
             <w:r>
@@ -4560,7 +5100,7 @@
             <w:pPr>
               <w:jc w:val="left"/>
               <w:rPr>
-                <w:rFonts w:ascii="Courier New" w:hAnsi="Courier New" w:cs="Courier New" w:hint="eastAsia"/>
+                <w:rFonts w:ascii="Courier New" w:hAnsi="Courier New" w:cs="Courier New"/>
               </w:rPr>
             </w:pPr>
             <w:r>
@@ -4630,7 +5170,7 @@
             <w:pPr>
               <w:jc w:val="left"/>
               <w:rPr>
-                <w:rFonts w:ascii="Courier New" w:hAnsi="Courier New" w:cs="Courier New" w:hint="eastAsia"/>
+                <w:rFonts w:ascii="Courier New" w:hAnsi="Courier New" w:cs="Courier New"/>
               </w:rPr>
             </w:pPr>
             <w:r>
@@ -4726,13 +5266,13 @@
             <w:pPr>
               <w:jc w:val="left"/>
               <w:rPr>
+                <w:rFonts w:ascii="Courier New" w:hAnsi="Courier New" w:cs="Courier New"/>
+              </w:rPr>
+            </w:pPr>
+            <w:r>
+              <w:rPr>
                 <w:rFonts w:ascii="Courier New" w:hAnsi="Courier New" w:cs="Courier New" w:hint="eastAsia"/>
               </w:rPr>
-            </w:pPr>
-            <w:r>
-              <w:rPr>
-                <w:rFonts w:ascii="Courier New" w:hAnsi="Courier New" w:cs="Courier New" w:hint="eastAsia"/>
-              </w:rPr>
               <w:t>T</w:t>
             </w:r>
             <w:r>
@@ -4753,7 +5293,7 @@
                 <w:tab w:val="left" w:pos="653"/>
               </w:tabs>
               <w:rPr>
-                <w:rFonts w:ascii="Arial" w:hAnsi="Arial" w:cs="Arial" w:hint="eastAsia"/>
+                <w:rFonts w:ascii="Arial" w:hAnsi="Arial" w:cs="Arial"/>
               </w:rPr>
             </w:pPr>
             <w:r>
@@ -4832,13 +5372,13 @@
             <w:pPr>
               <w:jc w:val="left"/>
               <w:rPr>
+                <w:rFonts w:ascii="Courier New" w:hAnsi="Courier New" w:cs="Courier New"/>
+              </w:rPr>
+            </w:pPr>
+            <w:r>
+              <w:rPr>
                 <w:rFonts w:ascii="Courier New" w:hAnsi="Courier New" w:cs="Courier New" w:hint="eastAsia"/>
               </w:rPr>
-            </w:pPr>
-            <w:r>
-              <w:rPr>
-                <w:rFonts w:ascii="Courier New" w:hAnsi="Courier New" w:cs="Courier New" w:hint="eastAsia"/>
-              </w:rPr>
               <w:t>s</w:t>
             </w:r>
             <w:r>
@@ -4859,7 +5399,7 @@
                 <w:tab w:val="left" w:pos="653"/>
               </w:tabs>
               <w:rPr>
-                <w:rFonts w:ascii="Arial" w:hAnsi="Arial" w:cs="Arial" w:hint="eastAsia"/>
+                <w:rFonts w:ascii="Arial" w:hAnsi="Arial" w:cs="Arial"/>
               </w:rPr>
             </w:pPr>
             <w:r>
@@ -4908,13 +5448,13 @@
             <w:pPr>
               <w:jc w:val="left"/>
               <w:rPr>
+                <w:rFonts w:ascii="Courier New" w:hAnsi="Courier New" w:cs="Courier New"/>
+              </w:rPr>
+            </w:pPr>
+            <w:r>
+              <w:rPr>
                 <w:rFonts w:ascii="Courier New" w:hAnsi="Courier New" w:cs="Courier New" w:hint="eastAsia"/>
               </w:rPr>
-            </w:pPr>
-            <w:r>
-              <w:rPr>
-                <w:rFonts w:ascii="Courier New" w:hAnsi="Courier New" w:cs="Courier New" w:hint="eastAsia"/>
-              </w:rPr>
               <w:t>F</w:t>
             </w:r>
             <w:r>
@@ -4935,7 +5475,7 @@
                 <w:tab w:val="left" w:pos="653"/>
               </w:tabs>
               <w:rPr>
-                <w:rFonts w:ascii="Arial" w:hAnsi="Arial" w:cs="Arial" w:hint="eastAsia"/>
+                <w:rFonts w:ascii="Arial" w:hAnsi="Arial" w:cs="Arial"/>
               </w:rPr>
             </w:pPr>
             <w:r>
@@ -4996,7 +5536,7 @@
             <w:pPr>
               <w:jc w:val="left"/>
               <w:rPr>
-                <w:rFonts w:ascii="Courier New" w:hAnsi="Courier New" w:cs="Courier New" w:hint="eastAsia"/>
+                <w:rFonts w:ascii="Courier New" w:hAnsi="Courier New" w:cs="Courier New"/>
               </w:rPr>
             </w:pPr>
           </w:p>
@@ -5011,7 +5551,7 @@
                 <w:tab w:val="left" w:pos="653"/>
               </w:tabs>
               <w:rPr>
-                <w:rFonts w:ascii="Arial" w:hAnsi="Arial" w:cs="Arial" w:hint="eastAsia"/>
+                <w:rFonts w:ascii="Arial" w:hAnsi="Arial" w:cs="Arial"/>
               </w:rPr>
             </w:pPr>
           </w:p>
@@ -5078,7 +5618,7 @@
     <w:p>
       <w:pPr>
         <w:rPr>
-          <w:rFonts w:ascii="Arial" w:hAnsi="Arial" w:cs="Arial" w:hint="eastAsia"/>
+          <w:rFonts w:ascii="Arial" w:hAnsi="Arial" w:cs="Arial"/>
         </w:rPr>
       </w:pPr>
     </w:p>
@@ -5098,13 +5638,7 @@
         <w:rPr>
           <w:rFonts w:ascii="Arial" w:hAnsi="Arial" w:cs="Arial"/>
         </w:rPr>
-        <w:t>able X.</w:t>
-      </w:r>
-      <w:r>
-        <w:rPr>
-          <w:rFonts w:ascii="Arial" w:hAnsi="Arial" w:cs="Arial"/>
-        </w:rPr>
-        <w:t xml:space="preserve">5 </w:t>
+        <w:t xml:space="preserve">able X.5 </w:t>
       </w:r>
       <w:proofErr w:type="spellStart"/>
       <w:r>
@@ -5224,6 +5758,7 @@
               <w:rPr>
                 <w:rFonts w:ascii="Courier New" w:hAnsi="Courier New" w:cs="Courier New"/>
               </w:rPr>
+              <w:lastRenderedPageBreak/>
               <w:t>Metmast</w:t>
             </w:r>
             <w:proofErr w:type="spellEnd"/>
@@ -5286,13 +5821,7 @@
               <w:rPr>
                 <w:rFonts w:ascii="Arial" w:hAnsi="Arial" w:cs="Arial"/>
               </w:rPr>
-              <w:t xml:space="preserve">he ID of </w:t>
-            </w:r>
-            <w:r>
-              <w:rPr>
-                <w:rFonts w:ascii="Arial" w:hAnsi="Arial" w:cs="Arial"/>
-              </w:rPr>
-              <w:t xml:space="preserve">the </w:t>
+              <w:t xml:space="preserve">he ID of the </w:t>
             </w:r>
             <w:proofErr w:type="spellStart"/>
             <w:r>
@@ -5870,7 +6399,7 @@
     <w:p>
       <w:pPr>
         <w:rPr>
-          <w:rFonts w:ascii="Arial" w:hAnsi="Arial" w:cs="Arial" w:hint="eastAsia"/>
+          <w:rFonts w:ascii="Arial" w:hAnsi="Arial" w:cs="Arial"/>
         </w:rPr>
       </w:pPr>
     </w:p>
@@ -6063,13 +6592,7 @@
               <w:rPr>
                 <w:rFonts w:ascii="Arial" w:hAnsi="Arial" w:cs="Arial"/>
               </w:rPr>
-              <w:t xml:space="preserve">”. If site type = </w:t>
-            </w:r>
-            <w:r>
-              <w:rPr>
-                <w:rFonts w:ascii="Arial" w:hAnsi="Arial" w:cs="Arial"/>
-              </w:rPr>
-              <w:t>“</w:t>
+              <w:t>”. If site type = “</w:t>
             </w:r>
             <w:proofErr w:type="spellStart"/>
             <w:r>
@@ -6083,25 +6606,13 @@
               <w:rPr>
                 <w:rFonts w:ascii="Arial" w:hAnsi="Arial" w:cs="Arial"/>
               </w:rPr>
-              <w:t>”</w:t>
-            </w:r>
-            <w:r>
-              <w:rPr>
-                <w:rFonts w:ascii="Arial" w:hAnsi="Arial" w:cs="Arial"/>
-              </w:rPr>
-              <w:t xml:space="preserve">, the number of recorded data should be specified in addition to the frequency. </w:t>
-            </w:r>
-            <w:r>
-              <w:rPr>
-                <w:rFonts w:ascii="Arial" w:hAnsi="Arial" w:cs="Arial"/>
-              </w:rPr>
-              <w:t xml:space="preserve">If </w:t>
-            </w:r>
-            <w:r>
-              <w:rPr>
-                <w:rFonts w:ascii="Arial" w:hAnsi="Arial" w:cs="Arial"/>
-              </w:rPr>
-              <w:t>type = “</w:t>
+              <w:t xml:space="preserve">”, the number of recorded data should be specified in addition to the frequency. </w:t>
+            </w:r>
+            <w:r>
+              <w:rPr>
+                <w:rFonts w:ascii="Arial" w:hAnsi="Arial" w:cs="Arial"/>
+              </w:rPr>
+              <w:t>If type = “</w:t>
             </w:r>
             <w:r>
               <w:rPr>
@@ -6203,14 +6714,7 @@
               <w:rPr>
                 <w:rFonts w:ascii="Arial" w:hAnsi="Arial" w:cs="Arial"/>
               </w:rPr>
-              <w:t xml:space="preserve">requency distribution of wind direction for all the wind speed </w:t>
-            </w:r>
-            <w:r>
-              <w:rPr>
-                <w:rFonts w:ascii="Arial" w:hAnsi="Arial" w:cs="Arial"/>
-              </w:rPr>
-              <w:lastRenderedPageBreak/>
-              <w:t>range. The number of the element of the array should be</w:t>
+              <w:t>requency distribution of wind direction for all the wind speed range. The number of the element of the array should be</w:t>
             </w:r>
             <w:r>
               <w:rPr>
@@ -6255,69 +6759,69 @@
               <w:rPr>
                 <w:rFonts w:ascii="Courier New" w:hAnsi="Courier New" w:cs="Courier New" w:hint="eastAsia"/>
               </w:rPr>
+              <w:t>a</w:t>
+            </w:r>
+            <w:r>
+              <w:rPr>
+                <w:rFonts w:ascii="Courier New" w:hAnsi="Courier New" w:cs="Courier New"/>
+              </w:rPr>
+              <w:t>ll wind speed num</w:t>
+            </w:r>
+          </w:p>
+        </w:tc>
+        <w:tc>
+          <w:tcPr>
+            <w:tcW w:w="1843" w:type="dxa"/>
+          </w:tcPr>
+          <w:p>
+            <w:pPr>
+              <w:tabs>
+                <w:tab w:val="left" w:pos="653"/>
+              </w:tabs>
+              <w:rPr>
+                <w:rFonts w:ascii="Arial" w:hAnsi="Arial" w:cs="Arial"/>
+              </w:rPr>
+            </w:pPr>
+            <w:r>
+              <w:rPr>
+                <w:rFonts w:ascii="Arial" w:hAnsi="Arial" w:cs="Arial"/>
+              </w:rPr>
+              <w:t>array of int</w:t>
+            </w:r>
+          </w:p>
+        </w:tc>
+        <w:tc>
+          <w:tcPr>
+            <w:tcW w:w="3537" w:type="dxa"/>
+          </w:tcPr>
+          <w:p>
+            <w:pPr>
+              <w:tabs>
+                <w:tab w:val="left" w:pos="653"/>
+              </w:tabs>
+              <w:jc w:val="left"/>
+              <w:rPr>
+                <w:rFonts w:ascii="Arial" w:hAnsi="Arial" w:cs="Arial"/>
+              </w:rPr>
+            </w:pPr>
+            <w:r>
+              <w:rPr>
+                <w:rFonts w:ascii="Arial" w:hAnsi="Arial" w:cs="Arial" w:hint="eastAsia"/>
+              </w:rPr>
+              <w:t>n</w:t>
+            </w:r>
+            <w:r>
+              <w:rPr>
+                <w:rFonts w:ascii="Arial" w:hAnsi="Arial" w:cs="Arial"/>
+              </w:rPr>
+              <w:t xml:space="preserve">umber of 10 minutes data for each wind direction for all the wind </w:t>
+            </w:r>
+            <w:r>
+              <w:rPr>
+                <w:rFonts w:ascii="Arial" w:hAnsi="Arial" w:cs="Arial"/>
+              </w:rPr>
               <w:lastRenderedPageBreak/>
-              <w:t>a</w:t>
-            </w:r>
-            <w:r>
-              <w:rPr>
-                <w:rFonts w:ascii="Courier New" w:hAnsi="Courier New" w:cs="Courier New"/>
-              </w:rPr>
-              <w:t>ll wind speed num</w:t>
-            </w:r>
-          </w:p>
-        </w:tc>
-        <w:tc>
-          <w:tcPr>
-            <w:tcW w:w="1843" w:type="dxa"/>
-          </w:tcPr>
-          <w:p>
-            <w:pPr>
-              <w:tabs>
-                <w:tab w:val="left" w:pos="653"/>
-              </w:tabs>
-              <w:rPr>
-                <w:rFonts w:ascii="Arial" w:hAnsi="Arial" w:cs="Arial"/>
-              </w:rPr>
-            </w:pPr>
-            <w:r>
-              <w:rPr>
-                <w:rFonts w:ascii="Arial" w:hAnsi="Arial" w:cs="Arial"/>
-              </w:rPr>
-              <w:t>array of int</w:t>
-            </w:r>
-          </w:p>
-        </w:tc>
-        <w:tc>
-          <w:tcPr>
-            <w:tcW w:w="3537" w:type="dxa"/>
-          </w:tcPr>
-          <w:p>
-            <w:pPr>
-              <w:tabs>
-                <w:tab w:val="left" w:pos="653"/>
-              </w:tabs>
-              <w:jc w:val="left"/>
-              <w:rPr>
-                <w:rFonts w:ascii="Arial" w:hAnsi="Arial" w:cs="Arial"/>
-              </w:rPr>
-            </w:pPr>
-            <w:r>
-              <w:rPr>
-                <w:rFonts w:ascii="Arial" w:hAnsi="Arial" w:cs="Arial" w:hint="eastAsia"/>
-              </w:rPr>
-              <w:t>n</w:t>
-            </w:r>
-            <w:r>
-              <w:rPr>
-                <w:rFonts w:ascii="Arial" w:hAnsi="Arial" w:cs="Arial"/>
-              </w:rPr>
-              <w:t xml:space="preserve">umber of 10 minutes data for each wind direction for all the wind speed range. </w:t>
-            </w:r>
-            <w:r>
-              <w:rPr>
-                <w:rFonts w:ascii="Arial" w:hAnsi="Arial" w:cs="Arial"/>
-              </w:rPr>
-              <w:t>The number of the element of the array should be equal to “</w:t>
+              <w:t>speed range. The number of the element of the array should be equal to “</w:t>
             </w:r>
             <w:r>
               <w:rPr>
@@ -6329,13 +6833,7 @@
               <w:rPr>
                 <w:rFonts w:ascii="Arial" w:hAnsi="Arial" w:cs="Arial"/>
               </w:rPr>
-              <w:t>” (see Table X.2).</w:t>
-            </w:r>
-            <w:r>
-              <w:rPr>
-                <w:rFonts w:ascii="Arial" w:hAnsi="Arial" w:cs="Arial"/>
-              </w:rPr>
-              <w:t xml:space="preserve"> This key is only relevant if site type is equal to “</w:t>
+              <w:t>” (see Table X.2). This key is only relevant if site type is equal to “</w:t>
             </w:r>
             <w:proofErr w:type="spellStart"/>
             <w:r>
@@ -6373,6 +6871,7 @@
               <w:rPr>
                 <w:rFonts w:ascii="Courier New" w:hAnsi="Courier New" w:cs="Courier New"/>
               </w:rPr>
+              <w:lastRenderedPageBreak/>
               <w:t xml:space="preserve">wind speed </w:t>
             </w:r>
             <w:proofErr w:type="spellStart"/>
@@ -6436,7 +6935,21 @@
               <w:rPr>
                 <w:rFonts w:ascii="Arial" w:hAnsi="Arial" w:cs="Arial"/>
               </w:rPr>
-              <w:t xml:space="preserve">requency distribution of wind speed for each wind speed bin and wind direction sector. Presented by using an array the number of element of which is “number of wind </w:t>
+              <w:t xml:space="preserve">requency distribution of wind speed for each wind speed bin and wind direction sector. Presented by using an array the number of </w:t>
+            </w:r>
+            <w:proofErr w:type="gramStart"/>
+            <w:r>
+              <w:rPr>
+                <w:rFonts w:ascii="Arial" w:hAnsi="Arial" w:cs="Arial"/>
+              </w:rPr>
+              <w:t>element</w:t>
+            </w:r>
+            <w:proofErr w:type="gramEnd"/>
+            <w:r>
+              <w:rPr>
+                <w:rFonts w:ascii="Arial" w:hAnsi="Arial" w:cs="Arial"/>
+              </w:rPr>
+              <w:t xml:space="preserve"> of which is “number of wind </w:t>
             </w:r>
             <w:r>
               <w:rPr>
@@ -6456,13 +6969,13 @@
             <w:pPr>
               <w:jc w:val="left"/>
               <w:rPr>
+                <w:rFonts w:ascii="Courier New" w:hAnsi="Courier New" w:cs="Courier New"/>
+              </w:rPr>
+            </w:pPr>
+            <w:r>
+              <w:rPr>
                 <w:rFonts w:ascii="Courier New" w:hAnsi="Courier New" w:cs="Courier New" w:hint="eastAsia"/>
               </w:rPr>
-            </w:pPr>
-            <w:r>
-              <w:rPr>
-                <w:rFonts w:ascii="Courier New" w:hAnsi="Courier New" w:cs="Courier New" w:hint="eastAsia"/>
-              </w:rPr>
               <w:t>w</w:t>
             </w:r>
             <w:r>
@@ -6497,31 +7010,7 @@
               <w:rPr>
                 <w:rFonts w:ascii="Arial" w:hAnsi="Arial" w:cs="Arial"/>
               </w:rPr>
-              <w:t xml:space="preserve">D array of </w:t>
-            </w:r>
-            <w:r>
-              <w:rPr>
-                <w:rFonts w:ascii="Arial" w:hAnsi="Arial" w:cs="Arial"/>
-              </w:rPr>
-              <w:t>int</w:t>
-            </w:r>
-            <w:r>
-              <w:rPr>
-                <w:rFonts w:ascii="Arial" w:hAnsi="Arial" w:cs="Arial"/>
-              </w:rPr>
-              <w:t xml:space="preserve"> (array of array of </w:t>
-            </w:r>
-            <w:r>
-              <w:rPr>
-                <w:rFonts w:ascii="Arial" w:hAnsi="Arial" w:cs="Arial"/>
-              </w:rPr>
-              <w:t>int</w:t>
-            </w:r>
-            <w:r>
-              <w:rPr>
-                <w:rFonts w:ascii="Arial" w:hAnsi="Arial" w:cs="Arial"/>
-              </w:rPr>
-              <w:t>)</w:t>
+              <w:t>D array of int (array of array of int)</w:t>
             </w:r>
           </w:p>
         </w:tc>
@@ -6574,7 +7063,7 @@
     <w:p>
       <w:pPr>
         <w:rPr>
-          <w:rFonts w:ascii="Arial" w:hAnsi="Arial" w:cs="Arial" w:hint="eastAsia"/>
+          <w:rFonts w:ascii="Arial" w:hAnsi="Arial" w:cs="Arial"/>
         </w:rPr>
       </w:pPr>
     </w:p>
@@ -7136,7 +7625,6 @@
   <w:style w:type="character" w:default="1" w:styleId="a0">
     <w:name w:val="Default Paragraph Font"/>
     <w:uiPriority w:val="1"/>
-    <w:semiHidden/>
     <w:unhideWhenUsed/>
   </w:style>
   <w:style w:type="table" w:default="1" w:styleId="a1">

</xml_diff>